<commit_message>
extra rule added to result
</commit_message>
<xml_diff>
--- a/Joosz_Julia_Diploma_v1.docx
+++ b/Joosz_Julia_Diploma_v1.docx
@@ -11602,7 +11602,14 @@
                       <w:rFonts w:ascii="Cambria Math" w:eastAsia="Times New Roman" w:hAnsi="Cambria Math" w:cs="Times New Roman"/>
                       <w:lang w:eastAsia="hu-HU"/>
                     </w:rPr>
-                    <m:t>ellenséges</m:t>
+                    <m:t>e</m:t>
+                  </m:r>
+                  <m:r>
+                    <w:rPr>
+                      <w:rFonts w:ascii="Cambria Math" w:eastAsia="Times New Roman" w:hAnsi="Cambria Math" w:cs="Times New Roman"/>
+                      <w:lang w:eastAsia="hu-HU"/>
+                    </w:rPr>
+                    <m:t>llenséges</m:t>
                   </m:r>
                 </m:e>
               </m:d>
@@ -39244,6 +39251,8 @@
     </w:p>
     <w:p>
       <w:pPr>
+        <w:spacing w:after="0" w:line="240" w:lineRule="auto"/>
+        <w:ind w:left="360"/>
         <w:rPr>
           <w:lang w:eastAsia="hu-HU"/>
         </w:rPr>
@@ -39259,6 +39268,8 @@
     </w:p>
     <w:p>
       <w:pPr>
+        <w:spacing w:after="0" w:line="240" w:lineRule="auto"/>
+        <w:ind w:left="360"/>
         <w:rPr>
           <w:lang w:eastAsia="hu-HU"/>
         </w:rPr>
@@ -39300,6 +39311,8 @@
     </w:p>
     <w:p>
       <w:pPr>
+        <w:spacing w:after="0" w:line="240" w:lineRule="auto"/>
+        <w:ind w:left="360"/>
         <w:rPr>
           <w:lang w:eastAsia="hu-HU"/>
         </w:rPr>
@@ -39355,6 +39368,8 @@
     </w:p>
     <w:p>
       <w:pPr>
+        <w:spacing w:after="0" w:line="240" w:lineRule="auto"/>
+        <w:ind w:left="360"/>
         <w:rPr>
           <w:lang w:eastAsia="hu-HU"/>
         </w:rPr>
@@ -39384,6 +39399,8 @@
     </w:p>
     <w:p>
       <w:pPr>
+        <w:spacing w:after="0" w:line="240" w:lineRule="auto"/>
+        <w:ind w:left="360"/>
         <w:rPr>
           <w:lang w:eastAsia="hu-HU"/>
         </w:rPr>
@@ -39405,6 +39422,8 @@
     </w:p>
     <w:p>
       <w:pPr>
+        <w:spacing w:after="0" w:line="240" w:lineRule="auto"/>
+        <w:ind w:left="360"/>
         <w:rPr>
           <w:lang w:eastAsia="hu-HU"/>
         </w:rPr>
@@ -39454,6 +39473,8 @@
     </w:p>
     <w:p>
       <w:pPr>
+        <w:spacing w:after="0" w:line="240" w:lineRule="auto"/>
+        <w:ind w:left="360"/>
         <w:rPr>
           <w:lang w:eastAsia="hu-HU"/>
         </w:rPr>
@@ -39467,10 +39488,259 @@
     </w:p>
     <w:p>
       <w:pPr>
-        <w:rPr>
-          <w:lang w:eastAsia="hu-HU"/>
-        </w:rPr>
-      </w:pPr>
+        <w:pStyle w:val="Listaszerbekezds"/>
+        <w:numPr>
+          <w:ilvl w:val="0"/>
+          <w:numId w:val="28"/>
+        </w:numPr>
+        <w:spacing w:after="0" w:line="240" w:lineRule="auto"/>
+        <w:rPr>
+          <w:lang w:eastAsia="hu-HU"/>
+        </w:rPr>
+      </w:pPr>
+      <w:r>
+        <w:rPr>
+          <w:lang w:eastAsia="hu-HU"/>
+        </w:rPr>
+        <w:t>Eredmény extra:</w:t>
+      </w:r>
+    </w:p>
+    <w:p>
+      <w:pPr>
+        <w:spacing w:after="0" w:line="240" w:lineRule="auto"/>
+        <w:ind w:left="360"/>
+        <w:rPr>
+          <w:lang w:eastAsia="hu-HU"/>
+        </w:rPr>
+      </w:pPr>
+      <w:proofErr w:type="spellStart"/>
+      <w:r>
+        <w:rPr>
+          <w:lang w:eastAsia="hu-HU"/>
+        </w:rPr>
+        <w:t>Mass</w:t>
+      </w:r>
+      <w:proofErr w:type="spellEnd"/>
+    </w:p>
+    <w:p>
+      <w:pPr>
+        <w:spacing w:after="0" w:line="240" w:lineRule="auto"/>
+        <w:ind w:left="360"/>
+        <w:rPr>
+          <w:lang w:eastAsia="hu-HU"/>
+        </w:rPr>
+      </w:pPr>
+      <w:r>
+        <w:rPr>
+          <w:lang w:eastAsia="hu-HU"/>
+        </w:rPr>
+        <w:t xml:space="preserve"> 500      1000     2000     5000     10000    20000    </w:t>
+      </w:r>
+      <w:proofErr w:type="spellStart"/>
+      <w:r>
+        <w:rPr>
+          <w:lang w:eastAsia="hu-HU"/>
+        </w:rPr>
+        <w:t>Negative</w:t>
+      </w:r>
+      <w:proofErr w:type="spellEnd"/>
+      <w:r>
+        <w:rPr>
+          <w:lang w:eastAsia="hu-HU"/>
+        </w:rPr>
+        <w:t xml:space="preserve"> </w:t>
+      </w:r>
+      <w:proofErr w:type="spellStart"/>
+      <w:r>
+        <w:rPr>
+          <w:lang w:eastAsia="hu-HU"/>
+        </w:rPr>
+        <w:t>Banknote</w:t>
+      </w:r>
+      <w:proofErr w:type="spellEnd"/>
+      <w:r>
+        <w:rPr>
+          <w:lang w:eastAsia="hu-HU"/>
+        </w:rPr>
+        <w:t xml:space="preserve"> ALL</w:t>
+      </w:r>
+    </w:p>
+    <w:p>
+      <w:pPr>
+        <w:spacing w:after="0" w:line="240" w:lineRule="auto"/>
+        <w:ind w:left="360"/>
+        <w:rPr>
+          <w:lang w:eastAsia="hu-HU"/>
+        </w:rPr>
+      </w:pPr>
+      <w:r>
+        <w:rPr>
+          <w:lang w:eastAsia="hu-HU"/>
+        </w:rPr>
+        <w:t xml:space="preserve"> 0.603844 0.000000 0.033118 0.000000 </w:t>
+      </w:r>
+      <w:proofErr w:type="spellStart"/>
+      <w:r>
+        <w:rPr>
+          <w:lang w:eastAsia="hu-HU"/>
+        </w:rPr>
+        <w:t>0.000000</w:t>
+      </w:r>
+      <w:proofErr w:type="spellEnd"/>
+      <w:r>
+        <w:rPr>
+          <w:lang w:eastAsia="hu-HU"/>
+        </w:rPr>
+        <w:t xml:space="preserve"> </w:t>
+      </w:r>
+      <w:proofErr w:type="spellStart"/>
+      <w:r>
+        <w:rPr>
+          <w:lang w:eastAsia="hu-HU"/>
+        </w:rPr>
+        <w:t>0.000000</w:t>
+      </w:r>
+      <w:proofErr w:type="spellEnd"/>
+      <w:r>
+        <w:rPr>
+          <w:lang w:eastAsia="hu-HU"/>
+        </w:rPr>
+        <w:t xml:space="preserve"> </w:t>
+      </w:r>
+      <w:proofErr w:type="spellStart"/>
+      <w:r>
+        <w:rPr>
+          <w:lang w:eastAsia="hu-HU"/>
+        </w:rPr>
+        <w:t>0.000000</w:t>
+      </w:r>
+      <w:proofErr w:type="spellEnd"/>
+      <w:r>
+        <w:rPr>
+          <w:lang w:eastAsia="hu-HU"/>
+        </w:rPr>
+        <w:t xml:space="preserve"> 0.049791 0.002351</w:t>
+      </w:r>
+    </w:p>
+    <w:p>
+      <w:pPr>
+        <w:spacing w:after="0" w:line="240" w:lineRule="auto"/>
+        <w:ind w:left="360"/>
+        <w:rPr>
+          <w:lang w:eastAsia="hu-HU"/>
+        </w:rPr>
+      </w:pPr>
+      <w:proofErr w:type="spellStart"/>
+      <w:r>
+        <w:rPr>
+          <w:lang w:eastAsia="hu-HU"/>
+        </w:rPr>
+        <w:t>Belief</w:t>
+      </w:r>
+      <w:proofErr w:type="spellEnd"/>
+      <w:r>
+        <w:rPr>
+          <w:lang w:eastAsia="hu-HU"/>
+        </w:rPr>
+        <w:t xml:space="preserve"> and </w:t>
+      </w:r>
+      <w:proofErr w:type="spellStart"/>
+      <w:r>
+        <w:rPr>
+          <w:lang w:eastAsia="hu-HU"/>
+        </w:rPr>
+        <w:t>Plausibility</w:t>
+      </w:r>
+      <w:proofErr w:type="spellEnd"/>
+    </w:p>
+    <w:p>
+      <w:pPr>
+        <w:spacing w:after="0" w:line="240" w:lineRule="auto"/>
+        <w:ind w:left="360"/>
+        <w:rPr>
+          <w:lang w:eastAsia="hu-HU"/>
+        </w:rPr>
+      </w:pPr>
+      <w:r>
+        <w:rPr>
+          <w:lang w:eastAsia="hu-HU"/>
+        </w:rPr>
+        <w:t xml:space="preserve"> 500      1000     2000     5000     10000    20000    </w:t>
+      </w:r>
+      <w:proofErr w:type="spellStart"/>
+      <w:r>
+        <w:rPr>
+          <w:lang w:eastAsia="hu-HU"/>
+        </w:rPr>
+        <w:t>Negative</w:t>
+      </w:r>
+      <w:proofErr w:type="spellEnd"/>
+    </w:p>
+    <w:p>
+      <w:pPr>
+        <w:spacing w:after="0" w:line="240" w:lineRule="auto"/>
+        <w:ind w:left="360"/>
+        <w:rPr>
+          <w:lang w:eastAsia="hu-HU"/>
+        </w:rPr>
+      </w:pPr>
+      <w:r>
+        <w:rPr>
+          <w:lang w:eastAsia="hu-HU"/>
+        </w:rPr>
+        <w:t xml:space="preserve"> 0.603844 0.000000 0.033118 0.000000 </w:t>
+      </w:r>
+      <w:proofErr w:type="spellStart"/>
+      <w:r>
+        <w:rPr>
+          <w:lang w:eastAsia="hu-HU"/>
+        </w:rPr>
+        <w:t>0.000000</w:t>
+      </w:r>
+      <w:proofErr w:type="spellEnd"/>
+      <w:r>
+        <w:rPr>
+          <w:lang w:eastAsia="hu-HU"/>
+        </w:rPr>
+        <w:t xml:space="preserve"> </w:t>
+      </w:r>
+      <w:proofErr w:type="spellStart"/>
+      <w:r>
+        <w:rPr>
+          <w:lang w:eastAsia="hu-HU"/>
+        </w:rPr>
+        <w:t>0.000000</w:t>
+      </w:r>
+      <w:proofErr w:type="spellEnd"/>
+      <w:r>
+        <w:rPr>
+          <w:lang w:eastAsia="hu-HU"/>
+        </w:rPr>
+        <w:t xml:space="preserve"> </w:t>
+      </w:r>
+      <w:proofErr w:type="spellStart"/>
+      <w:r>
+        <w:rPr>
+          <w:lang w:eastAsia="hu-HU"/>
+        </w:rPr>
+        <w:t>0.000000</w:t>
+      </w:r>
+      <w:proofErr w:type="spellEnd"/>
+    </w:p>
+    <w:p>
+      <w:pPr>
+        <w:spacing w:after="0" w:line="240" w:lineRule="auto"/>
+        <w:ind w:left="360"/>
+        <w:rPr>
+          <w:lang w:eastAsia="hu-HU"/>
+        </w:rPr>
+      </w:pPr>
+      <w:r>
+        <w:rPr>
+          <w:lang w:eastAsia="hu-HU"/>
+        </w:rPr>
+        <w:t xml:space="preserve"> 0.935156 0.057616 0.384904 0.068868 0.280684 0.062733 0.002351</w:t>
+      </w:r>
       <w:r>
         <w:rPr>
           <w:noProof/>
@@ -39879,6 +40149,8 @@
     </w:p>
     <w:p>
       <w:pPr>
+        <w:spacing w:after="0" w:line="240" w:lineRule="auto"/>
+        <w:ind w:left="360"/>
         <w:rPr>
           <w:lang w:eastAsia="hu-HU"/>
         </w:rPr>
@@ -39894,6 +40166,8 @@
     </w:p>
     <w:p>
       <w:pPr>
+        <w:spacing w:after="0" w:line="240" w:lineRule="auto"/>
+        <w:ind w:left="360"/>
         <w:rPr>
           <w:lang w:eastAsia="hu-HU"/>
         </w:rPr>
@@ -39935,6 +40209,8 @@
     </w:p>
     <w:p>
       <w:pPr>
+        <w:spacing w:after="0" w:line="240" w:lineRule="auto"/>
+        <w:ind w:left="360"/>
         <w:rPr>
           <w:lang w:eastAsia="hu-HU"/>
         </w:rPr>
@@ -39990,6 +40266,8 @@
     </w:p>
     <w:p>
       <w:pPr>
+        <w:spacing w:after="0" w:line="240" w:lineRule="auto"/>
+        <w:ind w:left="360"/>
         <w:rPr>
           <w:lang w:eastAsia="hu-HU"/>
         </w:rPr>
@@ -40019,6 +40297,82 @@
     </w:p>
     <w:p>
       <w:pPr>
+        <w:spacing w:after="0" w:line="240" w:lineRule="auto"/>
+        <w:ind w:left="360"/>
+        <w:rPr>
+          <w:lang w:eastAsia="hu-HU"/>
+        </w:rPr>
+      </w:pPr>
+      <w:r>
+        <w:rPr>
+          <w:lang w:eastAsia="hu-HU"/>
+        </w:rPr>
+        <w:t xml:space="preserve"> 500      1000     2000     5000     10000    20000    </w:t>
+      </w:r>
+      <w:proofErr w:type="spellStart"/>
+      <w:r>
+        <w:rPr>
+          <w:lang w:eastAsia="hu-HU"/>
+        </w:rPr>
+        <w:t>Negative</w:t>
+      </w:r>
+      <w:proofErr w:type="spellEnd"/>
+    </w:p>
+    <w:p>
+      <w:pPr>
+        <w:spacing w:after="0" w:line="240" w:lineRule="auto"/>
+        <w:ind w:left="360"/>
+        <w:rPr>
+          <w:lang w:eastAsia="hu-HU"/>
+        </w:rPr>
+      </w:pPr>
+      <w:r>
+        <w:rPr>
+          <w:lang w:eastAsia="hu-HU"/>
+        </w:rPr>
+        <w:t xml:space="preserve"> 0.833682 0.000000 </w:t>
+      </w:r>
+      <w:proofErr w:type="spellStart"/>
+      <w:r>
+        <w:rPr>
+          <w:lang w:eastAsia="hu-HU"/>
+        </w:rPr>
+        <w:t>0.000000</w:t>
+      </w:r>
+      <w:proofErr w:type="spellEnd"/>
+      <w:r>
+        <w:rPr>
+          <w:lang w:eastAsia="hu-HU"/>
+        </w:rPr>
+        <w:t xml:space="preserve"> </w:t>
+      </w:r>
+      <w:proofErr w:type="spellStart"/>
+      <w:r>
+        <w:rPr>
+          <w:lang w:eastAsia="hu-HU"/>
+        </w:rPr>
+        <w:t>0.000000</w:t>
+      </w:r>
+      <w:proofErr w:type="spellEnd"/>
+      <w:r>
+        <w:rPr>
+          <w:lang w:eastAsia="hu-HU"/>
+        </w:rPr>
+        <w:t xml:space="preserve"> 0.053948 0.000000 </w:t>
+      </w:r>
+      <w:proofErr w:type="spellStart"/>
+      <w:r>
+        <w:rPr>
+          <w:lang w:eastAsia="hu-HU"/>
+        </w:rPr>
+        <w:t>0.000000</w:t>
+      </w:r>
+      <w:proofErr w:type="spellEnd"/>
+    </w:p>
+    <w:p>
+      <w:pPr>
+        <w:spacing w:after="0" w:line="240" w:lineRule="auto"/>
+        <w:ind w:left="360"/>
         <w:rPr>
           <w:lang w:eastAsia="hu-HU"/>
         </w:rPr>
@@ -40028,6 +40382,57 @@
           <w:lang w:eastAsia="hu-HU"/>
         </w:rPr>
         <w:lastRenderedPageBreak/>
+        <w:t xml:space="preserve"> 0.939096 0.015842 0.012365 0.039966 0.138717 0.012365 0.000001</w:t>
+      </w:r>
+    </w:p>
+    <w:p>
+      <w:pPr>
+        <w:pStyle w:val="Listaszerbekezds"/>
+        <w:numPr>
+          <w:ilvl w:val="0"/>
+          <w:numId w:val="29"/>
+        </w:numPr>
+        <w:spacing w:after="0" w:line="240" w:lineRule="auto"/>
+        <w:rPr>
+          <w:lang w:eastAsia="hu-HU"/>
+        </w:rPr>
+      </w:pPr>
+      <w:r>
+        <w:rPr>
+          <w:lang w:eastAsia="hu-HU"/>
+        </w:rPr>
+        <w:t>Eredmény extra:</w:t>
+      </w:r>
+    </w:p>
+    <w:p>
+      <w:pPr>
+        <w:spacing w:after="0" w:line="240" w:lineRule="auto"/>
+        <w:ind w:left="360"/>
+        <w:rPr>
+          <w:lang w:eastAsia="hu-HU"/>
+        </w:rPr>
+      </w:pPr>
+      <w:proofErr w:type="spellStart"/>
+      <w:r>
+        <w:rPr>
+          <w:lang w:eastAsia="hu-HU"/>
+        </w:rPr>
+        <w:t>Mass</w:t>
+      </w:r>
+      <w:proofErr w:type="spellEnd"/>
+    </w:p>
+    <w:p>
+      <w:pPr>
+        <w:spacing w:after="0" w:line="240" w:lineRule="auto"/>
+        <w:ind w:left="360"/>
+        <w:rPr>
+          <w:lang w:eastAsia="hu-HU"/>
+        </w:rPr>
+      </w:pPr>
+      <w:r>
+        <w:rPr>
+          <w:lang w:eastAsia="hu-HU"/>
+        </w:rPr>
         <w:t xml:space="preserve"> 500      1000     2000     5000     10000    20000    </w:t>
       </w:r>
       <w:proofErr w:type="spellStart"/>
@@ -40038,9 +40443,31 @@
         <w:t>Negative</w:t>
       </w:r>
       <w:proofErr w:type="spellEnd"/>
-    </w:p>
-    <w:p>
-      <w:pPr>
+      <w:r>
+        <w:rPr>
+          <w:lang w:eastAsia="hu-HU"/>
+        </w:rPr>
+        <w:t xml:space="preserve"> </w:t>
+      </w:r>
+      <w:proofErr w:type="spellStart"/>
+      <w:r>
+        <w:rPr>
+          <w:lang w:eastAsia="hu-HU"/>
+        </w:rPr>
+        <w:t>Banknote</w:t>
+      </w:r>
+      <w:proofErr w:type="spellEnd"/>
+      <w:r>
+        <w:rPr>
+          <w:lang w:eastAsia="hu-HU"/>
+        </w:rPr>
+        <w:t xml:space="preserve"> ALL</w:t>
+      </w:r>
+    </w:p>
+    <w:p>
+      <w:pPr>
+        <w:spacing w:after="0" w:line="240" w:lineRule="auto"/>
+        <w:ind w:left="360"/>
         <w:rPr>
           <w:lang w:eastAsia="hu-HU"/>
         </w:rPr>
@@ -40087,9 +40514,122 @@
         <w:t>0.000000</w:t>
       </w:r>
       <w:proofErr w:type="spellEnd"/>
-    </w:p>
-    <w:p>
-      <w:pPr>
+      <w:r>
+        <w:rPr>
+          <w:lang w:eastAsia="hu-HU"/>
+        </w:rPr>
+        <w:t xml:space="preserve"> 0.008886 0.000001</w:t>
+      </w:r>
+    </w:p>
+    <w:p>
+      <w:pPr>
+        <w:spacing w:after="0" w:line="240" w:lineRule="auto"/>
+        <w:ind w:left="360"/>
+        <w:rPr>
+          <w:lang w:eastAsia="hu-HU"/>
+        </w:rPr>
+      </w:pPr>
+      <w:proofErr w:type="spellStart"/>
+      <w:r>
+        <w:rPr>
+          <w:lang w:eastAsia="hu-HU"/>
+        </w:rPr>
+        <w:t>Belief</w:t>
+      </w:r>
+      <w:proofErr w:type="spellEnd"/>
+      <w:r>
+        <w:rPr>
+          <w:lang w:eastAsia="hu-HU"/>
+        </w:rPr>
+        <w:t xml:space="preserve"> and </w:t>
+      </w:r>
+      <w:proofErr w:type="spellStart"/>
+      <w:r>
+        <w:rPr>
+          <w:lang w:eastAsia="hu-HU"/>
+        </w:rPr>
+        <w:t>Plausibility</w:t>
+      </w:r>
+      <w:proofErr w:type="spellEnd"/>
+    </w:p>
+    <w:p>
+      <w:pPr>
+        <w:spacing w:after="0" w:line="240" w:lineRule="auto"/>
+        <w:ind w:left="360"/>
+        <w:rPr>
+          <w:lang w:eastAsia="hu-HU"/>
+        </w:rPr>
+      </w:pPr>
+      <w:r>
+        <w:rPr>
+          <w:lang w:eastAsia="hu-HU"/>
+        </w:rPr>
+        <w:t xml:space="preserve"> 500      1000     2000     5000     10000    20000    </w:t>
+      </w:r>
+      <w:proofErr w:type="spellStart"/>
+      <w:r>
+        <w:rPr>
+          <w:lang w:eastAsia="hu-HU"/>
+        </w:rPr>
+        <w:t>Negative</w:t>
+      </w:r>
+      <w:proofErr w:type="spellEnd"/>
+    </w:p>
+    <w:p>
+      <w:pPr>
+        <w:spacing w:after="0" w:line="240" w:lineRule="auto"/>
+        <w:ind w:left="360"/>
+        <w:rPr>
+          <w:lang w:eastAsia="hu-HU"/>
+        </w:rPr>
+      </w:pPr>
+      <w:r>
+        <w:rPr>
+          <w:lang w:eastAsia="hu-HU"/>
+        </w:rPr>
+        <w:t xml:space="preserve"> 0.833682 0.000000 </w:t>
+      </w:r>
+      <w:proofErr w:type="spellStart"/>
+      <w:r>
+        <w:rPr>
+          <w:lang w:eastAsia="hu-HU"/>
+        </w:rPr>
+        <w:t>0.000000</w:t>
+      </w:r>
+      <w:proofErr w:type="spellEnd"/>
+      <w:r>
+        <w:rPr>
+          <w:lang w:eastAsia="hu-HU"/>
+        </w:rPr>
+        <w:t xml:space="preserve"> </w:t>
+      </w:r>
+      <w:proofErr w:type="spellStart"/>
+      <w:r>
+        <w:rPr>
+          <w:lang w:eastAsia="hu-HU"/>
+        </w:rPr>
+        <w:t>0.000000</w:t>
+      </w:r>
+      <w:proofErr w:type="spellEnd"/>
+      <w:r>
+        <w:rPr>
+          <w:lang w:eastAsia="hu-HU"/>
+        </w:rPr>
+        <w:t xml:space="preserve"> 0.053948 0.000000 </w:t>
+      </w:r>
+      <w:proofErr w:type="spellStart"/>
+      <w:r>
+        <w:rPr>
+          <w:lang w:eastAsia="hu-HU"/>
+        </w:rPr>
+        <w:t>0.000000</w:t>
+      </w:r>
+      <w:proofErr w:type="spellEnd"/>
+    </w:p>
+    <w:p>
+      <w:pPr>
+        <w:spacing w:after="0" w:line="240" w:lineRule="auto"/>
+        <w:ind w:left="360"/>
         <w:rPr>
           <w:lang w:eastAsia="hu-HU"/>
         </w:rPr>
@@ -40100,6 +40640,14 @@
         </w:rPr>
         <w:t xml:space="preserve"> 0.939096 0.015842 0.012365 0.039966 0.138717 0.012365 0.000001</w:t>
       </w:r>
+    </w:p>
+    <w:p>
+      <w:pPr>
+        <w:spacing w:after="0" w:line="240" w:lineRule="auto"/>
+        <w:rPr>
+          <w:lang w:eastAsia="hu-HU"/>
+        </w:rPr>
+      </w:pPr>
       <w:r>
         <w:rPr>
           <w:noProof/>
@@ -40428,6 +40976,8 @@
     </w:p>
     <w:p>
       <w:pPr>
+        <w:spacing w:after="0" w:line="240" w:lineRule="auto"/>
+        <w:ind w:left="360"/>
         <w:rPr>
           <w:lang w:eastAsia="hu-HU"/>
         </w:rPr>
@@ -40443,6 +40993,8 @@
     </w:p>
     <w:p>
       <w:pPr>
+        <w:spacing w:after="0" w:line="240" w:lineRule="auto"/>
+        <w:ind w:left="360"/>
         <w:rPr>
           <w:lang w:eastAsia="hu-HU"/>
         </w:rPr>
@@ -40484,6 +41036,8 @@
     </w:p>
     <w:p>
       <w:pPr>
+        <w:spacing w:after="0" w:line="240" w:lineRule="auto"/>
+        <w:ind w:left="360"/>
         <w:rPr>
           <w:lang w:eastAsia="hu-HU"/>
         </w:rPr>
@@ -40497,6 +41051,8 @@
     </w:p>
     <w:p>
       <w:pPr>
+        <w:spacing w:after="0" w:line="240" w:lineRule="auto"/>
+        <w:ind w:left="360"/>
         <w:rPr>
           <w:lang w:eastAsia="hu-HU"/>
         </w:rPr>
@@ -40526,6 +41082,8 @@
     </w:p>
     <w:p>
       <w:pPr>
+        <w:spacing w:after="0" w:line="240" w:lineRule="auto"/>
+        <w:ind w:left="360"/>
         <w:rPr>
           <w:lang w:eastAsia="hu-HU"/>
         </w:rPr>
@@ -40547,6 +41105,8 @@
     </w:p>
     <w:p>
       <w:pPr>
+        <w:spacing w:after="0" w:line="240" w:lineRule="auto"/>
+        <w:ind w:left="360"/>
         <w:rPr>
           <w:lang w:eastAsia="hu-HU"/>
         </w:rPr>
@@ -40560,6 +41120,186 @@
     </w:p>
     <w:p>
       <w:pPr>
+        <w:spacing w:after="0" w:line="240" w:lineRule="auto"/>
+        <w:ind w:left="360"/>
+        <w:rPr>
+          <w:lang w:eastAsia="hu-HU"/>
+        </w:rPr>
+      </w:pPr>
+      <w:r>
+        <w:rPr>
+          <w:lang w:eastAsia="hu-HU"/>
+        </w:rPr>
+        <w:t xml:space="preserve"> 0.024164 0.008191 0.021521 0.011554 0.008191 0.008934 0.964298</w:t>
+      </w:r>
+    </w:p>
+    <w:p>
+      <w:pPr>
+        <w:pStyle w:val="Listaszerbekezds"/>
+        <w:numPr>
+          <w:ilvl w:val="0"/>
+          <w:numId w:val="30"/>
+        </w:numPr>
+        <w:spacing w:after="0" w:line="240" w:lineRule="auto"/>
+        <w:rPr>
+          <w:lang w:eastAsia="hu-HU"/>
+        </w:rPr>
+      </w:pPr>
+      <w:r>
+        <w:rPr>
+          <w:lang w:eastAsia="hu-HU"/>
+        </w:rPr>
+        <w:t>Eredmény extra:</w:t>
+      </w:r>
+    </w:p>
+    <w:p>
+      <w:pPr>
+        <w:spacing w:after="0" w:line="240" w:lineRule="auto"/>
+        <w:ind w:left="360"/>
+        <w:rPr>
+          <w:lang w:eastAsia="hu-HU"/>
+        </w:rPr>
+      </w:pPr>
+      <w:proofErr w:type="spellStart"/>
+      <w:r>
+        <w:rPr>
+          <w:lang w:eastAsia="hu-HU"/>
+        </w:rPr>
+        <w:t>Mass</w:t>
+      </w:r>
+      <w:proofErr w:type="spellEnd"/>
+    </w:p>
+    <w:p>
+      <w:pPr>
+        <w:spacing w:after="0" w:line="240" w:lineRule="auto"/>
+        <w:ind w:left="360"/>
+        <w:rPr>
+          <w:lang w:eastAsia="hu-HU"/>
+        </w:rPr>
+      </w:pPr>
+      <w:r>
+        <w:rPr>
+          <w:lang w:eastAsia="hu-HU"/>
+        </w:rPr>
+        <w:t xml:space="preserve"> 500      1000     2000     5000     10000    20000    </w:t>
+      </w:r>
+      <w:proofErr w:type="spellStart"/>
+      <w:r>
+        <w:rPr>
+          <w:lang w:eastAsia="hu-HU"/>
+        </w:rPr>
+        <w:t>Negative</w:t>
+      </w:r>
+      <w:proofErr w:type="spellEnd"/>
+      <w:r>
+        <w:rPr>
+          <w:lang w:eastAsia="hu-HU"/>
+        </w:rPr>
+        <w:t xml:space="preserve"> </w:t>
+      </w:r>
+      <w:proofErr w:type="spellStart"/>
+      <w:r>
+        <w:rPr>
+          <w:lang w:eastAsia="hu-HU"/>
+        </w:rPr>
+        <w:t>Banknote</w:t>
+      </w:r>
+      <w:proofErr w:type="spellEnd"/>
+      <w:r>
+        <w:rPr>
+          <w:lang w:eastAsia="hu-HU"/>
+        </w:rPr>
+        <w:t xml:space="preserve"> ALL</w:t>
+      </w:r>
+    </w:p>
+    <w:p>
+      <w:pPr>
+        <w:spacing w:after="0" w:line="240" w:lineRule="auto"/>
+        <w:ind w:left="360"/>
+        <w:rPr>
+          <w:lang w:eastAsia="hu-HU"/>
+        </w:rPr>
+      </w:pPr>
+      <w:r>
+        <w:rPr>
+          <w:lang w:eastAsia="hu-HU"/>
+        </w:rPr>
+        <w:t xml:space="preserve"> 0.010314 0.000000 0.006883 0.000410 0.000000 0.000280 0.968425 0.002609 0.000014</w:t>
+      </w:r>
+    </w:p>
+    <w:p>
+      <w:pPr>
+        <w:spacing w:after="0" w:line="240" w:lineRule="auto"/>
+        <w:ind w:left="360"/>
+        <w:rPr>
+          <w:lang w:eastAsia="hu-HU"/>
+        </w:rPr>
+      </w:pPr>
+      <w:proofErr w:type="spellStart"/>
+      <w:r>
+        <w:rPr>
+          <w:lang w:eastAsia="hu-HU"/>
+        </w:rPr>
+        <w:t>Belief</w:t>
+      </w:r>
+      <w:proofErr w:type="spellEnd"/>
+      <w:r>
+        <w:rPr>
+          <w:lang w:eastAsia="hu-HU"/>
+        </w:rPr>
+        <w:t xml:space="preserve"> and </w:t>
+      </w:r>
+      <w:proofErr w:type="spellStart"/>
+      <w:r>
+        <w:rPr>
+          <w:lang w:eastAsia="hu-HU"/>
+        </w:rPr>
+        <w:t>Plausibility</w:t>
+      </w:r>
+      <w:proofErr w:type="spellEnd"/>
+    </w:p>
+    <w:p>
+      <w:pPr>
+        <w:spacing w:after="0" w:line="240" w:lineRule="auto"/>
+        <w:ind w:left="360"/>
+        <w:rPr>
+          <w:lang w:eastAsia="hu-HU"/>
+        </w:rPr>
+      </w:pPr>
+      <w:r>
+        <w:rPr>
+          <w:lang w:eastAsia="hu-HU"/>
+        </w:rPr>
+        <w:t xml:space="preserve"> 500      1000     2000     5000     10000    20000    </w:t>
+      </w:r>
+      <w:proofErr w:type="spellStart"/>
+      <w:r>
+        <w:rPr>
+          <w:lang w:eastAsia="hu-HU"/>
+        </w:rPr>
+        <w:t>Negative</w:t>
+      </w:r>
+      <w:proofErr w:type="spellEnd"/>
+    </w:p>
+    <w:p>
+      <w:pPr>
+        <w:spacing w:after="0" w:line="240" w:lineRule="auto"/>
+        <w:ind w:left="360"/>
+        <w:rPr>
+          <w:lang w:eastAsia="hu-HU"/>
+        </w:rPr>
+      </w:pPr>
+      <w:r>
+        <w:rPr>
+          <w:lang w:eastAsia="hu-HU"/>
+        </w:rPr>
+        <w:t xml:space="preserve"> 0.010314 0.000000 0.006883 0.000410 0.000000 0.000280 0.968425</w:t>
+      </w:r>
+    </w:p>
+    <w:p>
+      <w:pPr>
+        <w:spacing w:after="0" w:line="240" w:lineRule="auto"/>
+        <w:ind w:left="360"/>
         <w:rPr>
           <w:lang w:eastAsia="hu-HU"/>
         </w:rPr>
@@ -40569,7 +41309,7 @@
           <w:lang w:eastAsia="hu-HU"/>
         </w:rPr>
         <w:lastRenderedPageBreak/>
-        <w:t xml:space="preserve"> 0.024164 0.008191 0.021521 0.011554 0.008191 0.008934 0.964298</w:t>
+        <w:t xml:space="preserve"> 0.021004 0.005404 0.018698 0.007658 0.005404 0.005902 0.968468</w:t>
       </w:r>
       <w:r>
         <w:rPr>
@@ -40578,8 +41318,8 @@
         </w:rPr>
         <w:drawing>
           <wp:inline distT="0" distB="0" distL="0" distR="0">
-            <wp:extent cx="1614488" cy="2152650"/>
-            <wp:effectExtent l="285750" t="0" r="271462" b="0"/>
+            <wp:extent cx="1203722" cy="2152650"/>
+            <wp:effectExtent l="495300" t="0" r="472678" b="0"/>
             <wp:docPr id="4" name="Kép 2" descr="D:\Suli\Diploma\Matlab kód\_Mások kódja\TeamViewer\05_26_2014_10_52_04_172_ind_145_rgb_c1.png"/>
             <wp:cNvGraphicFramePr>
               <a:graphicFrameLocks xmlns:a="http://schemas.openxmlformats.org/drawingml/2006/main" noChangeAspect="1"/>
@@ -40603,7 +41343,7 @@
                   <pic:spPr bwMode="auto">
                     <a:xfrm rot="16200000">
                       <a:off x="0" y="0"/>
-                      <a:ext cx="1614488" cy="2152650"/>
+                      <a:ext cx="1203722" cy="2152650"/>
                     </a:xfrm>
                     <a:prstGeom prst="rect">
                       <a:avLst/>
@@ -40905,6 +41645,8 @@
     </w:p>
     <w:p>
       <w:pPr>
+        <w:spacing w:after="0" w:line="240" w:lineRule="auto"/>
+        <w:ind w:left="360"/>
         <w:rPr>
           <w:lang w:eastAsia="hu-HU"/>
         </w:rPr>
@@ -40920,6 +41662,8 @@
     </w:p>
     <w:p>
       <w:pPr>
+        <w:spacing w:after="0" w:line="240" w:lineRule="auto"/>
+        <w:ind w:left="360"/>
         <w:rPr>
           <w:lang w:eastAsia="hu-HU"/>
         </w:rPr>
@@ -40961,6 +41705,8 @@
     </w:p>
     <w:p>
       <w:pPr>
+        <w:spacing w:after="0" w:line="240" w:lineRule="auto"/>
+        <w:ind w:left="360"/>
         <w:rPr>
           <w:lang w:eastAsia="hu-HU"/>
         </w:rPr>
@@ -41030,6 +41776,8 @@
     </w:p>
     <w:p>
       <w:pPr>
+        <w:spacing w:after="0" w:line="240" w:lineRule="auto"/>
+        <w:ind w:left="360"/>
         <w:rPr>
           <w:lang w:eastAsia="hu-HU"/>
         </w:rPr>
@@ -41059,6 +41807,8 @@
     </w:p>
     <w:p>
       <w:pPr>
+        <w:spacing w:after="0" w:line="240" w:lineRule="auto"/>
+        <w:ind w:left="360"/>
         <w:rPr>
           <w:lang w:eastAsia="hu-HU"/>
         </w:rPr>
@@ -41080,6 +41830,8 @@
     </w:p>
     <w:p>
       <w:pPr>
+        <w:spacing w:after="0" w:line="240" w:lineRule="auto"/>
+        <w:ind w:left="360"/>
         <w:rPr>
           <w:lang w:eastAsia="hu-HU"/>
         </w:rPr>
@@ -41149,6 +41901,8 @@
     </w:p>
     <w:p>
       <w:pPr>
+        <w:spacing w:after="0" w:line="240" w:lineRule="auto"/>
+        <w:ind w:left="360"/>
         <w:rPr>
           <w:lang w:eastAsia="hu-HU"/>
         </w:rPr>
@@ -41218,27 +41972,361 @@
     </w:p>
     <w:p>
       <w:pPr>
-        <w:rPr>
-          <w:lang w:eastAsia="hu-HU"/>
-        </w:rPr>
-      </w:pPr>
-    </w:p>
-    <w:p>
-      <w:pPr>
-        <w:rPr>
-          <w:lang w:eastAsia="hu-HU"/>
-        </w:rPr>
-      </w:pPr>
+        <w:spacing w:after="0" w:line="240" w:lineRule="auto"/>
+        <w:ind w:left="360"/>
+        <w:rPr>
+          <w:lang w:eastAsia="hu-HU"/>
+        </w:rPr>
+      </w:pPr>
+    </w:p>
+    <w:p>
+      <w:pPr>
+        <w:pStyle w:val="Listaszerbekezds"/>
+        <w:numPr>
+          <w:ilvl w:val="0"/>
+          <w:numId w:val="31"/>
+        </w:numPr>
+        <w:spacing w:after="0" w:line="240" w:lineRule="auto"/>
+        <w:rPr>
+          <w:lang w:eastAsia="hu-HU"/>
+        </w:rPr>
+      </w:pPr>
+      <w:r>
+        <w:rPr>
+          <w:lang w:eastAsia="hu-HU"/>
+        </w:rPr>
+        <w:t>Eredmény extra:</w:t>
+      </w:r>
+    </w:p>
+    <w:p>
+      <w:pPr>
+        <w:spacing w:after="0" w:line="240" w:lineRule="auto"/>
+        <w:rPr>
+          <w:lang w:eastAsia="hu-HU"/>
+        </w:rPr>
+      </w:pPr>
+      <w:proofErr w:type="spellStart"/>
+      <w:r>
+        <w:rPr>
+          <w:lang w:eastAsia="hu-HU"/>
+        </w:rPr>
+        <w:t>Mass</w:t>
+      </w:r>
+      <w:proofErr w:type="spellEnd"/>
+    </w:p>
+    <w:p>
+      <w:pPr>
+        <w:spacing w:after="0" w:line="240" w:lineRule="auto"/>
+        <w:rPr>
+          <w:lang w:eastAsia="hu-HU"/>
+        </w:rPr>
+      </w:pPr>
+      <w:r>
+        <w:rPr>
+          <w:lang w:eastAsia="hu-HU"/>
+        </w:rPr>
+        <w:t xml:space="preserve"> 500      1000     2000     5000     10000    20000    </w:t>
+      </w:r>
+      <w:proofErr w:type="spellStart"/>
+      <w:r>
+        <w:rPr>
+          <w:lang w:eastAsia="hu-HU"/>
+        </w:rPr>
+        <w:t>Negative</w:t>
+      </w:r>
+      <w:proofErr w:type="spellEnd"/>
+      <w:r>
+        <w:rPr>
+          <w:lang w:eastAsia="hu-HU"/>
+        </w:rPr>
+        <w:t xml:space="preserve"> </w:t>
+      </w:r>
+      <w:proofErr w:type="spellStart"/>
+      <w:r>
+        <w:rPr>
+          <w:lang w:eastAsia="hu-HU"/>
+        </w:rPr>
+        <w:t>Banknote</w:t>
+      </w:r>
+      <w:proofErr w:type="spellEnd"/>
+      <w:r>
+        <w:rPr>
+          <w:lang w:eastAsia="hu-HU"/>
+        </w:rPr>
+        <w:t xml:space="preserve"> ALL</w:t>
+      </w:r>
+    </w:p>
+    <w:p>
+      <w:pPr>
+        <w:spacing w:after="0" w:line="240" w:lineRule="auto"/>
+        <w:rPr>
+          <w:lang w:eastAsia="hu-HU"/>
+        </w:rPr>
+      </w:pPr>
+      <w:r>
+        <w:rPr>
+          <w:lang w:eastAsia="hu-HU"/>
+        </w:rPr>
+        <w:t xml:space="preserve"> 0.000152 0.000000 </w:t>
+      </w:r>
+      <w:proofErr w:type="spellStart"/>
+      <w:r>
+        <w:rPr>
+          <w:lang w:eastAsia="hu-HU"/>
+        </w:rPr>
+        <w:t>0.000000</w:t>
+      </w:r>
+      <w:proofErr w:type="spellEnd"/>
+      <w:r>
+        <w:rPr>
+          <w:lang w:eastAsia="hu-HU"/>
+        </w:rPr>
+        <w:t xml:space="preserve"> </w:t>
+      </w:r>
+      <w:proofErr w:type="spellStart"/>
+      <w:r>
+        <w:rPr>
+          <w:lang w:eastAsia="hu-HU"/>
+        </w:rPr>
+        <w:t>0.000000</w:t>
+      </w:r>
+      <w:proofErr w:type="spellEnd"/>
+      <w:r>
+        <w:rPr>
+          <w:lang w:eastAsia="hu-HU"/>
+        </w:rPr>
+        <w:t xml:space="preserve"> </w:t>
+      </w:r>
+      <w:proofErr w:type="spellStart"/>
+      <w:r>
+        <w:rPr>
+          <w:lang w:eastAsia="hu-HU"/>
+        </w:rPr>
+        <w:t>0.000000</w:t>
+      </w:r>
+      <w:proofErr w:type="spellEnd"/>
+      <w:r>
+        <w:rPr>
+          <w:lang w:eastAsia="hu-HU"/>
+        </w:rPr>
+        <w:t xml:space="preserve"> </w:t>
+      </w:r>
+      <w:proofErr w:type="spellStart"/>
+      <w:r>
+        <w:rPr>
+          <w:lang w:eastAsia="hu-HU"/>
+        </w:rPr>
+        <w:t>0.000000</w:t>
+      </w:r>
+      <w:proofErr w:type="spellEnd"/>
+      <w:r>
+        <w:rPr>
+          <w:lang w:eastAsia="hu-HU"/>
+        </w:rPr>
+        <w:t xml:space="preserve"> 0.999078 0.000132 0.000639</w:t>
+      </w:r>
+    </w:p>
+    <w:p>
+      <w:pPr>
+        <w:spacing w:after="0" w:line="240" w:lineRule="auto"/>
+        <w:rPr>
+          <w:lang w:eastAsia="hu-HU"/>
+        </w:rPr>
+      </w:pPr>
+      <w:proofErr w:type="spellStart"/>
+      <w:r>
+        <w:rPr>
+          <w:lang w:eastAsia="hu-HU"/>
+        </w:rPr>
+        <w:t>Belief</w:t>
+      </w:r>
+      <w:proofErr w:type="spellEnd"/>
+      <w:r>
+        <w:rPr>
+          <w:lang w:eastAsia="hu-HU"/>
+        </w:rPr>
+        <w:t xml:space="preserve"> and </w:t>
+      </w:r>
+      <w:proofErr w:type="spellStart"/>
+      <w:r>
+        <w:rPr>
+          <w:lang w:eastAsia="hu-HU"/>
+        </w:rPr>
+        <w:t>Plausibility</w:t>
+      </w:r>
+      <w:proofErr w:type="spellEnd"/>
+    </w:p>
+    <w:p>
+      <w:pPr>
+        <w:spacing w:after="0" w:line="240" w:lineRule="auto"/>
+        <w:rPr>
+          <w:lang w:eastAsia="hu-HU"/>
+        </w:rPr>
+      </w:pPr>
+      <w:r>
+        <w:rPr>
+          <w:lang w:eastAsia="hu-HU"/>
+        </w:rPr>
+        <w:t xml:space="preserve"> 500      1000     2000     5000     10000    20000    </w:t>
+      </w:r>
+      <w:proofErr w:type="spellStart"/>
+      <w:r>
+        <w:rPr>
+          <w:lang w:eastAsia="hu-HU"/>
+        </w:rPr>
+        <w:t>Negative</w:t>
+      </w:r>
+      <w:proofErr w:type="spellEnd"/>
+    </w:p>
+    <w:p>
+      <w:pPr>
+        <w:spacing w:after="0" w:line="240" w:lineRule="auto"/>
+        <w:rPr>
+          <w:lang w:eastAsia="hu-HU"/>
+        </w:rPr>
+      </w:pPr>
+      <w:r>
+        <w:rPr>
+          <w:lang w:eastAsia="hu-HU"/>
+        </w:rPr>
+        <w:t xml:space="preserve"> 0.000152 0.000000 </w:t>
+      </w:r>
+      <w:proofErr w:type="spellStart"/>
+      <w:r>
+        <w:rPr>
+          <w:lang w:eastAsia="hu-HU"/>
+        </w:rPr>
+        <w:t>0.000000</w:t>
+      </w:r>
+      <w:proofErr w:type="spellEnd"/>
+      <w:r>
+        <w:rPr>
+          <w:lang w:eastAsia="hu-HU"/>
+        </w:rPr>
+        <w:t xml:space="preserve"> </w:t>
+      </w:r>
+      <w:proofErr w:type="spellStart"/>
+      <w:r>
+        <w:rPr>
+          <w:lang w:eastAsia="hu-HU"/>
+        </w:rPr>
+        <w:t>0.000000</w:t>
+      </w:r>
+      <w:proofErr w:type="spellEnd"/>
+      <w:r>
+        <w:rPr>
+          <w:lang w:eastAsia="hu-HU"/>
+        </w:rPr>
+        <w:t xml:space="preserve"> </w:t>
+      </w:r>
+      <w:proofErr w:type="spellStart"/>
+      <w:r>
+        <w:rPr>
+          <w:lang w:eastAsia="hu-HU"/>
+        </w:rPr>
+        <w:t>0.000000</w:t>
+      </w:r>
+      <w:proofErr w:type="spellEnd"/>
+      <w:r>
+        <w:rPr>
+          <w:lang w:eastAsia="hu-HU"/>
+        </w:rPr>
+        <w:t xml:space="preserve"> </w:t>
+      </w:r>
+      <w:proofErr w:type="spellStart"/>
+      <w:r>
+        <w:rPr>
+          <w:lang w:eastAsia="hu-HU"/>
+        </w:rPr>
+        <w:t>0.000000</w:t>
+      </w:r>
+      <w:proofErr w:type="spellEnd"/>
+      <w:r>
+        <w:rPr>
+          <w:lang w:eastAsia="hu-HU"/>
+        </w:rPr>
+        <w:t xml:space="preserve"> 0.999078</w:t>
+      </w:r>
+    </w:p>
+    <w:p>
+      <w:pPr>
+        <w:spacing w:after="0" w:line="240" w:lineRule="auto"/>
+        <w:rPr>
+          <w:lang w:eastAsia="hu-HU"/>
+        </w:rPr>
+      </w:pPr>
+      <w:r>
+        <w:rPr>
+          <w:lang w:eastAsia="hu-HU"/>
+        </w:rPr>
+        <w:lastRenderedPageBreak/>
+        <w:t xml:space="preserve"> 0.000922 0.000770 </w:t>
+      </w:r>
+      <w:proofErr w:type="spellStart"/>
+      <w:r>
+        <w:rPr>
+          <w:lang w:eastAsia="hu-HU"/>
+        </w:rPr>
+        <w:t>0.000770</w:t>
+      </w:r>
+      <w:proofErr w:type="spellEnd"/>
+      <w:r>
+        <w:rPr>
+          <w:lang w:eastAsia="hu-HU"/>
+        </w:rPr>
+        <w:t xml:space="preserve"> </w:t>
+      </w:r>
+      <w:proofErr w:type="spellStart"/>
+      <w:r>
+        <w:rPr>
+          <w:lang w:eastAsia="hu-HU"/>
+        </w:rPr>
+        <w:t>0.000770</w:t>
+      </w:r>
+      <w:proofErr w:type="spellEnd"/>
+      <w:r>
+        <w:rPr>
+          <w:lang w:eastAsia="hu-HU"/>
+        </w:rPr>
+        <w:t xml:space="preserve"> </w:t>
+      </w:r>
+      <w:proofErr w:type="spellStart"/>
+      <w:r>
+        <w:rPr>
+          <w:lang w:eastAsia="hu-HU"/>
+        </w:rPr>
+        <w:t>0.000770</w:t>
+      </w:r>
+      <w:proofErr w:type="spellEnd"/>
+      <w:r>
+        <w:rPr>
+          <w:lang w:eastAsia="hu-HU"/>
+        </w:rPr>
+        <w:t xml:space="preserve"> </w:t>
+      </w:r>
+      <w:proofErr w:type="spellStart"/>
+      <w:r>
+        <w:rPr>
+          <w:lang w:eastAsia="hu-HU"/>
+        </w:rPr>
+        <w:t>0.000770</w:t>
+      </w:r>
+      <w:proofErr w:type="spellEnd"/>
+      <w:r>
+        <w:rPr>
+          <w:lang w:eastAsia="hu-HU"/>
+        </w:rPr>
+        <w:t xml:space="preserve"> 0.999716</w:t>
+      </w:r>
       <w:r>
         <w:rPr>
           <w:noProof/>
           <w:lang w:eastAsia="hu-HU"/>
         </w:rPr>
-        <w:lastRenderedPageBreak/>
         <w:drawing>
           <wp:inline distT="0" distB="0" distL="0" distR="0">
-            <wp:extent cx="1533525" cy="2044700"/>
-            <wp:effectExtent l="266700" t="0" r="257175" b="0"/>
+            <wp:extent cx="1064324" cy="2045212"/>
+            <wp:effectExtent l="514350" t="0" r="497776" b="0"/>
             <wp:docPr id="5" name="Kép 3" descr="D:\Suli\Diploma\Matlab kód\_Mások kódja\TeamViewer\05_26_2014_10_52_08_665_ind_158_rgb_c3.png"/>
             <wp:cNvGraphicFramePr>
               <a:graphicFrameLocks xmlns:a="http://schemas.openxmlformats.org/drawingml/2006/main" noChangeAspect="1"/>
@@ -41262,7 +42350,7 @@
                   <pic:spPr bwMode="auto">
                     <a:xfrm rot="16200000">
                       <a:off x="0" y="0"/>
-                      <a:ext cx="1533525" cy="2044700"/>
+                      <a:ext cx="1064058" cy="2044700"/>
                     </a:xfrm>
                     <a:prstGeom prst="rect">
                       <a:avLst/>
@@ -41646,6 +42734,8 @@
     </w:p>
     <w:p>
       <w:pPr>
+        <w:spacing w:after="0" w:line="240" w:lineRule="auto"/>
+        <w:ind w:left="360"/>
         <w:rPr>
           <w:lang w:eastAsia="hu-HU"/>
         </w:rPr>
@@ -41661,6 +42751,8 @@
     </w:p>
     <w:p>
       <w:pPr>
+        <w:spacing w:after="0" w:line="240" w:lineRule="auto"/>
+        <w:ind w:left="360"/>
         <w:rPr>
           <w:lang w:eastAsia="hu-HU"/>
         </w:rPr>
@@ -41702,6 +42794,8 @@
     </w:p>
     <w:p>
       <w:pPr>
+        <w:spacing w:after="0" w:line="240" w:lineRule="auto"/>
+        <w:ind w:left="360"/>
         <w:rPr>
           <w:lang w:eastAsia="hu-HU"/>
         </w:rPr>
@@ -41757,6 +42851,8 @@
     </w:p>
     <w:p>
       <w:pPr>
+        <w:spacing w:after="0" w:line="240" w:lineRule="auto"/>
+        <w:ind w:left="360"/>
         <w:rPr>
           <w:lang w:eastAsia="hu-HU"/>
         </w:rPr>
@@ -41786,6 +42882,8 @@
     </w:p>
     <w:p>
       <w:pPr>
+        <w:spacing w:after="0" w:line="240" w:lineRule="auto"/>
+        <w:ind w:left="360"/>
         <w:rPr>
           <w:lang w:eastAsia="hu-HU"/>
         </w:rPr>
@@ -41807,6 +42905,8 @@
     </w:p>
     <w:p>
       <w:pPr>
+        <w:spacing w:after="0" w:line="240" w:lineRule="auto"/>
+        <w:ind w:left="360"/>
         <w:rPr>
           <w:lang w:eastAsia="hu-HU"/>
         </w:rPr>
@@ -41862,6 +42962,8 @@
     </w:p>
     <w:p>
       <w:pPr>
+        <w:spacing w:after="0" w:line="240" w:lineRule="auto"/>
+        <w:ind w:left="360"/>
         <w:rPr>
           <w:lang w:eastAsia="hu-HU"/>
         </w:rPr>
@@ -41903,6 +43005,305 @@
     </w:p>
     <w:p>
       <w:pPr>
+        <w:pStyle w:val="Listaszerbekezds"/>
+        <w:numPr>
+          <w:ilvl w:val="0"/>
+          <w:numId w:val="32"/>
+        </w:numPr>
+        <w:spacing w:after="0" w:line="240" w:lineRule="auto"/>
+        <w:rPr>
+          <w:lang w:eastAsia="hu-HU"/>
+        </w:rPr>
+      </w:pPr>
+      <w:r>
+        <w:rPr>
+          <w:lang w:eastAsia="hu-HU"/>
+        </w:rPr>
+        <w:t>Eredmény extra:</w:t>
+      </w:r>
+    </w:p>
+    <w:p>
+      <w:pPr>
+        <w:spacing w:after="0" w:line="240" w:lineRule="auto"/>
+        <w:ind w:left="360"/>
+        <w:rPr>
+          <w:lang w:eastAsia="hu-HU"/>
+        </w:rPr>
+      </w:pPr>
+      <w:proofErr w:type="spellStart"/>
+      <w:r>
+        <w:rPr>
+          <w:lang w:eastAsia="hu-HU"/>
+        </w:rPr>
+        <w:t>Mass</w:t>
+      </w:r>
+      <w:proofErr w:type="spellEnd"/>
+    </w:p>
+    <w:p>
+      <w:pPr>
+        <w:spacing w:after="0" w:line="240" w:lineRule="auto"/>
+        <w:ind w:left="360"/>
+        <w:rPr>
+          <w:lang w:eastAsia="hu-HU"/>
+        </w:rPr>
+      </w:pPr>
+      <w:r>
+        <w:rPr>
+          <w:lang w:eastAsia="hu-HU"/>
+        </w:rPr>
+        <w:t xml:space="preserve"> 500      1000     2000     5000     10000    20000    </w:t>
+      </w:r>
+      <w:proofErr w:type="spellStart"/>
+      <w:r>
+        <w:rPr>
+          <w:lang w:eastAsia="hu-HU"/>
+        </w:rPr>
+        <w:t>Negative</w:t>
+      </w:r>
+      <w:proofErr w:type="spellEnd"/>
+      <w:r>
+        <w:rPr>
+          <w:lang w:eastAsia="hu-HU"/>
+        </w:rPr>
+        <w:t xml:space="preserve"> </w:t>
+      </w:r>
+      <w:proofErr w:type="spellStart"/>
+      <w:r>
+        <w:rPr>
+          <w:lang w:eastAsia="hu-HU"/>
+        </w:rPr>
+        <w:t>Banknote</w:t>
+      </w:r>
+      <w:proofErr w:type="spellEnd"/>
+      <w:r>
+        <w:rPr>
+          <w:lang w:eastAsia="hu-HU"/>
+        </w:rPr>
+        <w:t xml:space="preserve"> ALL</w:t>
+      </w:r>
+    </w:p>
+    <w:p>
+      <w:pPr>
+        <w:spacing w:after="0" w:line="240" w:lineRule="auto"/>
+        <w:ind w:left="360"/>
+        <w:rPr>
+          <w:lang w:eastAsia="hu-HU"/>
+        </w:rPr>
+      </w:pPr>
+      <w:r>
+        <w:rPr>
+          <w:lang w:eastAsia="hu-HU"/>
+        </w:rPr>
+        <w:t xml:space="preserve"> 0.000000 </w:t>
+      </w:r>
+      <w:proofErr w:type="spellStart"/>
+      <w:r>
+        <w:rPr>
+          <w:lang w:eastAsia="hu-HU"/>
+        </w:rPr>
+        <w:t>0.000000</w:t>
+      </w:r>
+      <w:proofErr w:type="spellEnd"/>
+      <w:r>
+        <w:rPr>
+          <w:lang w:eastAsia="hu-HU"/>
+        </w:rPr>
+        <w:t xml:space="preserve"> 0.570696 0.000000 </w:t>
+      </w:r>
+      <w:proofErr w:type="spellStart"/>
+      <w:r>
+        <w:rPr>
+          <w:lang w:eastAsia="hu-HU"/>
+        </w:rPr>
+        <w:t>0.000000</w:t>
+      </w:r>
+      <w:proofErr w:type="spellEnd"/>
+      <w:r>
+        <w:rPr>
+          <w:lang w:eastAsia="hu-HU"/>
+        </w:rPr>
+        <w:t xml:space="preserve"> </w:t>
+      </w:r>
+      <w:proofErr w:type="spellStart"/>
+      <w:r>
+        <w:rPr>
+          <w:lang w:eastAsia="hu-HU"/>
+        </w:rPr>
+        <w:t>0.000000</w:t>
+      </w:r>
+      <w:proofErr w:type="spellEnd"/>
+      <w:r>
+        <w:rPr>
+          <w:lang w:eastAsia="hu-HU"/>
+        </w:rPr>
+        <w:t xml:space="preserve"> 0.256805 0.013650 0.000000</w:t>
+      </w:r>
+    </w:p>
+    <w:p>
+      <w:pPr>
+        <w:spacing w:after="0" w:line="240" w:lineRule="auto"/>
+        <w:ind w:left="360"/>
+        <w:rPr>
+          <w:lang w:eastAsia="hu-HU"/>
+        </w:rPr>
+      </w:pPr>
+      <w:proofErr w:type="spellStart"/>
+      <w:r>
+        <w:rPr>
+          <w:lang w:eastAsia="hu-HU"/>
+        </w:rPr>
+        <w:t>Belief</w:t>
+      </w:r>
+      <w:proofErr w:type="spellEnd"/>
+      <w:r>
+        <w:rPr>
+          <w:lang w:eastAsia="hu-HU"/>
+        </w:rPr>
+        <w:t xml:space="preserve"> and </w:t>
+      </w:r>
+      <w:proofErr w:type="spellStart"/>
+      <w:r>
+        <w:rPr>
+          <w:lang w:eastAsia="hu-HU"/>
+        </w:rPr>
+        <w:t>Plausibility</w:t>
+      </w:r>
+      <w:proofErr w:type="spellEnd"/>
+    </w:p>
+    <w:p>
+      <w:pPr>
+        <w:spacing w:after="0" w:line="240" w:lineRule="auto"/>
+        <w:ind w:left="360"/>
+        <w:rPr>
+          <w:lang w:eastAsia="hu-HU"/>
+        </w:rPr>
+      </w:pPr>
+      <w:r>
+        <w:rPr>
+          <w:lang w:eastAsia="hu-HU"/>
+        </w:rPr>
+        <w:t xml:space="preserve"> 500      1000     2000     5000     10000    20000    </w:t>
+      </w:r>
+      <w:proofErr w:type="spellStart"/>
+      <w:r>
+        <w:rPr>
+          <w:lang w:eastAsia="hu-HU"/>
+        </w:rPr>
+        <w:t>Negative</w:t>
+      </w:r>
+      <w:proofErr w:type="spellEnd"/>
+    </w:p>
+    <w:p>
+      <w:pPr>
+        <w:spacing w:after="0" w:line="240" w:lineRule="auto"/>
+        <w:ind w:left="360"/>
+        <w:rPr>
+          <w:lang w:eastAsia="hu-HU"/>
+        </w:rPr>
+      </w:pPr>
+      <w:r>
+        <w:rPr>
+          <w:lang w:eastAsia="hu-HU"/>
+        </w:rPr>
+        <w:t xml:space="preserve"> 0.000000 </w:t>
+      </w:r>
+      <w:proofErr w:type="spellStart"/>
+      <w:r>
+        <w:rPr>
+          <w:lang w:eastAsia="hu-HU"/>
+        </w:rPr>
+        <w:t>0.000000</w:t>
+      </w:r>
+      <w:proofErr w:type="spellEnd"/>
+      <w:r>
+        <w:rPr>
+          <w:lang w:eastAsia="hu-HU"/>
+        </w:rPr>
+        <w:t xml:space="preserve"> 0.570696 0.000000 </w:t>
+      </w:r>
+      <w:proofErr w:type="spellStart"/>
+      <w:r>
+        <w:rPr>
+          <w:lang w:eastAsia="hu-HU"/>
+        </w:rPr>
+        <w:t>0.000000</w:t>
+      </w:r>
+      <w:proofErr w:type="spellEnd"/>
+      <w:r>
+        <w:rPr>
+          <w:lang w:eastAsia="hu-HU"/>
+        </w:rPr>
+        <w:t xml:space="preserve"> </w:t>
+      </w:r>
+      <w:proofErr w:type="spellStart"/>
+      <w:r>
+        <w:rPr>
+          <w:lang w:eastAsia="hu-HU"/>
+        </w:rPr>
+        <w:t>0.000000</w:t>
+      </w:r>
+      <w:proofErr w:type="spellEnd"/>
+      <w:r>
+        <w:rPr>
+          <w:lang w:eastAsia="hu-HU"/>
+        </w:rPr>
+        <w:t xml:space="preserve"> 0.256805</w:t>
+      </w:r>
+    </w:p>
+    <w:p>
+      <w:pPr>
+        <w:spacing w:after="0" w:line="240" w:lineRule="auto"/>
+        <w:ind w:left="360"/>
+        <w:rPr>
+          <w:lang w:eastAsia="hu-HU"/>
+        </w:rPr>
+      </w:pPr>
+      <w:r>
+        <w:rPr>
+          <w:lang w:eastAsia="hu-HU"/>
+        </w:rPr>
+        <w:t xml:space="preserve"> 0.036936 0.149212 0.743195 0.149212 </w:t>
+      </w:r>
+      <w:proofErr w:type="spellStart"/>
+      <w:r>
+        <w:rPr>
+          <w:lang w:eastAsia="hu-HU"/>
+        </w:rPr>
+        <w:t>0.149212</w:t>
+      </w:r>
+      <w:proofErr w:type="spellEnd"/>
+      <w:r>
+        <w:rPr>
+          <w:lang w:eastAsia="hu-HU"/>
+        </w:rPr>
+        <w:t xml:space="preserve"> </w:t>
+      </w:r>
+      <w:proofErr w:type="spellStart"/>
+      <w:r>
+        <w:rPr>
+          <w:lang w:eastAsia="hu-HU"/>
+        </w:rPr>
+        <w:t>0.149212</w:t>
+      </w:r>
+      <w:proofErr w:type="spellEnd"/>
+      <w:r>
+        <w:rPr>
+          <w:lang w:eastAsia="hu-HU"/>
+        </w:rPr>
+        <w:t xml:space="preserve"> 0.256805</w:t>
+      </w:r>
+    </w:p>
+    <w:p>
+      <w:pPr>
+        <w:spacing w:after="0" w:line="240" w:lineRule="auto"/>
+        <w:rPr>
+          <w:lang w:eastAsia="hu-HU"/>
+        </w:rPr>
+      </w:pPr>
+    </w:p>
+    <w:p>
+      <w:pPr>
+        <w:spacing w:after="0" w:line="240" w:lineRule="auto"/>
         <w:rPr>
           <w:lang w:eastAsia="hu-HU"/>
         </w:rPr>
@@ -41912,10 +43313,11 @@
           <w:noProof/>
           <w:lang w:eastAsia="hu-HU"/>
         </w:rPr>
+        <w:lastRenderedPageBreak/>
         <w:drawing>
           <wp:inline distT="0" distB="0" distL="0" distR="0">
-            <wp:extent cx="1781175" cy="2374900"/>
-            <wp:effectExtent l="323850" t="0" r="295275" b="0"/>
+            <wp:extent cx="1558232" cy="2077642"/>
+            <wp:effectExtent l="285750" t="0" r="251518" b="0"/>
             <wp:docPr id="11" name="Kép 5" descr="D:\Suli\Diploma\Matlab kód\_Mások kódja\TeamViewer\05_26_2014_10_52_14_218_ind_175_rgb_c3.png"/>
             <wp:cNvGraphicFramePr>
               <a:graphicFrameLocks xmlns:a="http://schemas.openxmlformats.org/drawingml/2006/main" noChangeAspect="1"/>
@@ -41939,7 +43341,7 @@
                   <pic:spPr bwMode="auto">
                     <a:xfrm rot="16200000">
                       <a:off x="0" y="0"/>
-                      <a:ext cx="1781175" cy="2374900"/>
+                      <a:ext cx="1560318" cy="2080423"/>
                     </a:xfrm>
                     <a:prstGeom prst="rect">
                       <a:avLst/>
@@ -41974,7 +43376,6 @@
         <w:rPr>
           <w:lang w:eastAsia="hu-HU"/>
         </w:rPr>
-        <w:lastRenderedPageBreak/>
         <w:t>6. eset: Egyértelmű 2000-es, minta szempontjából közel van, számoknál egyértelmű a számosság, nagyon korrelál 2-sel, de picit 0-val is, színre nagyon közel van 2000-hez</w:t>
       </w:r>
     </w:p>
@@ -42284,6 +43685,8 @@
     </w:p>
     <w:p>
       <w:pPr>
+        <w:spacing w:after="0" w:line="240" w:lineRule="auto"/>
+        <w:ind w:left="360"/>
         <w:rPr>
           <w:lang w:eastAsia="hu-HU"/>
         </w:rPr>
@@ -42299,6 +43702,8 @@
     </w:p>
     <w:p>
       <w:pPr>
+        <w:spacing w:after="0" w:line="240" w:lineRule="auto"/>
+        <w:ind w:left="360"/>
         <w:rPr>
           <w:lang w:eastAsia="hu-HU"/>
         </w:rPr>
@@ -42340,6 +43745,8 @@
     </w:p>
     <w:p>
       <w:pPr>
+        <w:spacing w:after="0" w:line="240" w:lineRule="auto"/>
+        <w:ind w:left="360"/>
         <w:rPr>
           <w:lang w:eastAsia="hu-HU"/>
         </w:rPr>
@@ -42431,6 +43838,8 @@
     </w:p>
     <w:p>
       <w:pPr>
+        <w:spacing w:after="0" w:line="240" w:lineRule="auto"/>
+        <w:ind w:left="360"/>
         <w:rPr>
           <w:lang w:eastAsia="hu-HU"/>
         </w:rPr>
@@ -42460,6 +43869,8 @@
     </w:p>
     <w:p>
       <w:pPr>
+        <w:spacing w:after="0" w:line="240" w:lineRule="auto"/>
+        <w:ind w:left="360"/>
         <w:rPr>
           <w:lang w:eastAsia="hu-HU"/>
         </w:rPr>
@@ -42481,6 +43892,8 @@
     </w:p>
     <w:p>
       <w:pPr>
+        <w:spacing w:after="0" w:line="240" w:lineRule="auto"/>
+        <w:ind w:left="360"/>
         <w:rPr>
           <w:lang w:eastAsia="hu-HU"/>
         </w:rPr>
@@ -42544,6 +43957,328 @@
     </w:p>
     <w:p>
       <w:pPr>
+        <w:spacing w:after="0" w:line="240" w:lineRule="auto"/>
+        <w:ind w:left="360"/>
+        <w:rPr>
+          <w:lang w:eastAsia="hu-HU"/>
+        </w:rPr>
+      </w:pPr>
+      <w:r>
+        <w:rPr>
+          <w:lang w:eastAsia="hu-HU"/>
+        </w:rPr>
+        <w:t xml:space="preserve"> 0.000000 </w:t>
+      </w:r>
+      <w:proofErr w:type="spellStart"/>
+      <w:r>
+        <w:rPr>
+          <w:lang w:eastAsia="hu-HU"/>
+        </w:rPr>
+        <w:t>0.000000</w:t>
+      </w:r>
+      <w:proofErr w:type="spellEnd"/>
+      <w:r>
+        <w:rPr>
+          <w:lang w:eastAsia="hu-HU"/>
+        </w:rPr>
+        <w:t xml:space="preserve"> 0.999968 0.000000 0.000032 0.000153 0.000000</w:t>
+      </w:r>
+    </w:p>
+    <w:p>
+      <w:pPr>
+        <w:pStyle w:val="Listaszerbekezds"/>
+        <w:numPr>
+          <w:ilvl w:val="0"/>
+          <w:numId w:val="33"/>
+        </w:numPr>
+        <w:spacing w:after="0" w:line="240" w:lineRule="auto"/>
+        <w:rPr>
+          <w:lang w:eastAsia="hu-HU"/>
+        </w:rPr>
+      </w:pPr>
+      <w:r>
+        <w:rPr>
+          <w:lang w:eastAsia="hu-HU"/>
+        </w:rPr>
+        <w:t>Eredmény extra:</w:t>
+      </w:r>
+    </w:p>
+    <w:p>
+      <w:pPr>
+        <w:spacing w:after="0" w:line="240" w:lineRule="auto"/>
+        <w:ind w:left="360"/>
+        <w:rPr>
+          <w:lang w:eastAsia="hu-HU"/>
+        </w:rPr>
+      </w:pPr>
+      <w:proofErr w:type="spellStart"/>
+      <w:r>
+        <w:rPr>
+          <w:lang w:eastAsia="hu-HU"/>
+        </w:rPr>
+        <w:t>Mass</w:t>
+      </w:r>
+      <w:proofErr w:type="spellEnd"/>
+    </w:p>
+    <w:p>
+      <w:pPr>
+        <w:spacing w:after="0" w:line="240" w:lineRule="auto"/>
+        <w:ind w:left="360"/>
+        <w:rPr>
+          <w:lang w:eastAsia="hu-HU"/>
+        </w:rPr>
+      </w:pPr>
+      <w:r>
+        <w:rPr>
+          <w:lang w:eastAsia="hu-HU"/>
+        </w:rPr>
+        <w:t xml:space="preserve"> 500      1000     2000     5000     10000    20000    </w:t>
+      </w:r>
+      <w:proofErr w:type="spellStart"/>
+      <w:r>
+        <w:rPr>
+          <w:lang w:eastAsia="hu-HU"/>
+        </w:rPr>
+        <w:t>Negative</w:t>
+      </w:r>
+      <w:proofErr w:type="spellEnd"/>
+      <w:r>
+        <w:rPr>
+          <w:lang w:eastAsia="hu-HU"/>
+        </w:rPr>
+        <w:t xml:space="preserve"> </w:t>
+      </w:r>
+      <w:proofErr w:type="spellStart"/>
+      <w:r>
+        <w:rPr>
+          <w:lang w:eastAsia="hu-HU"/>
+        </w:rPr>
+        <w:t>Banknote</w:t>
+      </w:r>
+      <w:proofErr w:type="spellEnd"/>
+      <w:r>
+        <w:rPr>
+          <w:lang w:eastAsia="hu-HU"/>
+        </w:rPr>
+        <w:t xml:space="preserve"> ALL</w:t>
+      </w:r>
+    </w:p>
+    <w:p>
+      <w:pPr>
+        <w:spacing w:after="0" w:line="240" w:lineRule="auto"/>
+        <w:ind w:left="360"/>
+        <w:rPr>
+          <w:lang w:eastAsia="hu-HU"/>
+        </w:rPr>
+      </w:pPr>
+      <w:r>
+        <w:rPr>
+          <w:lang w:eastAsia="hu-HU"/>
+        </w:rPr>
+        <w:t xml:space="preserve"> 0.000000 </w:t>
+      </w:r>
+      <w:proofErr w:type="spellStart"/>
+      <w:r>
+        <w:rPr>
+          <w:lang w:eastAsia="hu-HU"/>
+        </w:rPr>
+        <w:t>0.000000</w:t>
+      </w:r>
+      <w:proofErr w:type="spellEnd"/>
+      <w:r>
+        <w:rPr>
+          <w:lang w:eastAsia="hu-HU"/>
+        </w:rPr>
+        <w:t xml:space="preserve"> 0.999847 0.000000 </w:t>
+      </w:r>
+      <w:proofErr w:type="spellStart"/>
+      <w:r>
+        <w:rPr>
+          <w:lang w:eastAsia="hu-HU"/>
+        </w:rPr>
+        <w:t>0.000000</w:t>
+      </w:r>
+      <w:proofErr w:type="spellEnd"/>
+      <w:r>
+        <w:rPr>
+          <w:lang w:eastAsia="hu-HU"/>
+        </w:rPr>
+        <w:t xml:space="preserve"> </w:t>
+      </w:r>
+      <w:proofErr w:type="spellStart"/>
+      <w:r>
+        <w:rPr>
+          <w:lang w:eastAsia="hu-HU"/>
+        </w:rPr>
+        <w:t>0.000000</w:t>
+      </w:r>
+      <w:proofErr w:type="spellEnd"/>
+      <w:r>
+        <w:rPr>
+          <w:lang w:eastAsia="hu-HU"/>
+        </w:rPr>
+        <w:t xml:space="preserve"> </w:t>
+      </w:r>
+      <w:proofErr w:type="spellStart"/>
+      <w:r>
+        <w:rPr>
+          <w:lang w:eastAsia="hu-HU"/>
+        </w:rPr>
+        <w:t>0.000000</w:t>
+      </w:r>
+      <w:proofErr w:type="spellEnd"/>
+      <w:r>
+        <w:rPr>
+          <w:lang w:eastAsia="hu-HU"/>
+        </w:rPr>
+        <w:t xml:space="preserve"> </w:t>
+      </w:r>
+      <w:proofErr w:type="spellStart"/>
+      <w:r>
+        <w:rPr>
+          <w:lang w:eastAsia="hu-HU"/>
+        </w:rPr>
+        <w:t>0.000000</w:t>
+      </w:r>
+      <w:proofErr w:type="spellEnd"/>
+      <w:r>
+        <w:rPr>
+          <w:lang w:eastAsia="hu-HU"/>
+        </w:rPr>
+        <w:t xml:space="preserve"> </w:t>
+      </w:r>
+      <w:proofErr w:type="spellStart"/>
+      <w:r>
+        <w:rPr>
+          <w:lang w:eastAsia="hu-HU"/>
+        </w:rPr>
+        <w:t>0.000000</w:t>
+      </w:r>
+      <w:proofErr w:type="spellEnd"/>
+    </w:p>
+    <w:p>
+      <w:pPr>
+        <w:spacing w:after="0" w:line="240" w:lineRule="auto"/>
+        <w:ind w:left="360"/>
+        <w:rPr>
+          <w:lang w:eastAsia="hu-HU"/>
+        </w:rPr>
+      </w:pPr>
+      <w:proofErr w:type="spellStart"/>
+      <w:r>
+        <w:rPr>
+          <w:lang w:eastAsia="hu-HU"/>
+        </w:rPr>
+        <w:t>Belief</w:t>
+      </w:r>
+      <w:proofErr w:type="spellEnd"/>
+      <w:r>
+        <w:rPr>
+          <w:lang w:eastAsia="hu-HU"/>
+        </w:rPr>
+        <w:t xml:space="preserve"> and </w:t>
+      </w:r>
+      <w:proofErr w:type="spellStart"/>
+      <w:r>
+        <w:rPr>
+          <w:lang w:eastAsia="hu-HU"/>
+        </w:rPr>
+        <w:t>Plausibility</w:t>
+      </w:r>
+      <w:proofErr w:type="spellEnd"/>
+    </w:p>
+    <w:p>
+      <w:pPr>
+        <w:spacing w:after="0" w:line="240" w:lineRule="auto"/>
+        <w:ind w:left="360"/>
+        <w:rPr>
+          <w:lang w:eastAsia="hu-HU"/>
+        </w:rPr>
+      </w:pPr>
+      <w:r>
+        <w:rPr>
+          <w:lang w:eastAsia="hu-HU"/>
+        </w:rPr>
+        <w:t xml:space="preserve"> 500      1000     2000     5000     10000    20000    </w:t>
+      </w:r>
+      <w:proofErr w:type="spellStart"/>
+      <w:r>
+        <w:rPr>
+          <w:lang w:eastAsia="hu-HU"/>
+        </w:rPr>
+        <w:t>Negative</w:t>
+      </w:r>
+      <w:proofErr w:type="spellEnd"/>
+    </w:p>
+    <w:p>
+      <w:pPr>
+        <w:spacing w:after="0" w:line="240" w:lineRule="auto"/>
+        <w:ind w:left="360"/>
+        <w:rPr>
+          <w:lang w:eastAsia="hu-HU"/>
+        </w:rPr>
+      </w:pPr>
+      <w:r>
+        <w:rPr>
+          <w:lang w:eastAsia="hu-HU"/>
+        </w:rPr>
+        <w:t xml:space="preserve"> 0.000000 </w:t>
+      </w:r>
+      <w:proofErr w:type="spellStart"/>
+      <w:r>
+        <w:rPr>
+          <w:lang w:eastAsia="hu-HU"/>
+        </w:rPr>
+        <w:t>0.000000</w:t>
+      </w:r>
+      <w:proofErr w:type="spellEnd"/>
+      <w:r>
+        <w:rPr>
+          <w:lang w:eastAsia="hu-HU"/>
+        </w:rPr>
+        <w:t xml:space="preserve"> 0.999847 0.000000 </w:t>
+      </w:r>
+      <w:proofErr w:type="spellStart"/>
+      <w:r>
+        <w:rPr>
+          <w:lang w:eastAsia="hu-HU"/>
+        </w:rPr>
+        <w:t>0.000000</w:t>
+      </w:r>
+      <w:proofErr w:type="spellEnd"/>
+      <w:r>
+        <w:rPr>
+          <w:lang w:eastAsia="hu-HU"/>
+        </w:rPr>
+        <w:t xml:space="preserve"> </w:t>
+      </w:r>
+      <w:proofErr w:type="spellStart"/>
+      <w:r>
+        <w:rPr>
+          <w:lang w:eastAsia="hu-HU"/>
+        </w:rPr>
+        <w:t>0.000000</w:t>
+      </w:r>
+      <w:proofErr w:type="spellEnd"/>
+      <w:r>
+        <w:rPr>
+          <w:lang w:eastAsia="hu-HU"/>
+        </w:rPr>
+        <w:t xml:space="preserve"> </w:t>
+      </w:r>
+      <w:proofErr w:type="spellStart"/>
+      <w:r>
+        <w:rPr>
+          <w:lang w:eastAsia="hu-HU"/>
+        </w:rPr>
+        <w:t>0.000000</w:t>
+      </w:r>
+      <w:proofErr w:type="spellEnd"/>
+    </w:p>
+    <w:p>
+      <w:pPr>
+        <w:spacing w:after="0" w:line="240" w:lineRule="auto"/>
+        <w:ind w:left="360"/>
         <w:rPr>
           <w:lang w:eastAsia="hu-HU"/>
         </w:rPr>
@@ -42642,6 +44377,7 @@
         <w:rPr>
           <w:lang w:eastAsia="hu-HU"/>
         </w:rPr>
+        <w:lastRenderedPageBreak/>
         <w:t>7</w:t>
       </w:r>
       <w:r>
@@ -42991,6 +44727,8 @@
     </w:p>
     <w:p>
       <w:pPr>
+        <w:spacing w:after="0" w:line="240" w:lineRule="auto"/>
+        <w:ind w:left="360"/>
         <w:rPr>
           <w:lang w:eastAsia="hu-HU"/>
         </w:rPr>
@@ -43006,6 +44744,8 @@
     </w:p>
     <w:p>
       <w:pPr>
+        <w:spacing w:after="0" w:line="240" w:lineRule="auto"/>
+        <w:ind w:left="360"/>
         <w:rPr>
           <w:lang w:eastAsia="hu-HU"/>
         </w:rPr>
@@ -43047,15 +44787,16 @@
     </w:p>
     <w:p>
       <w:pPr>
-        <w:rPr>
-          <w:lang w:eastAsia="hu-HU"/>
-        </w:rPr>
-      </w:pPr>
-      <w:r>
-        <w:rPr>
-          <w:lang w:eastAsia="hu-HU"/>
-        </w:rPr>
-        <w:lastRenderedPageBreak/>
+        <w:spacing w:after="0" w:line="240" w:lineRule="auto"/>
+        <w:ind w:left="360"/>
+        <w:rPr>
+          <w:lang w:eastAsia="hu-HU"/>
+        </w:rPr>
+      </w:pPr>
+      <w:r>
+        <w:rPr>
+          <w:lang w:eastAsia="hu-HU"/>
+        </w:rPr>
         <w:t xml:space="preserve"> 0.000000 </w:t>
       </w:r>
       <w:proofErr w:type="spellStart"/>
@@ -43139,6 +44880,8 @@
     </w:p>
     <w:p>
       <w:pPr>
+        <w:spacing w:after="0" w:line="240" w:lineRule="auto"/>
+        <w:ind w:left="360"/>
         <w:rPr>
           <w:lang w:eastAsia="hu-HU"/>
         </w:rPr>
@@ -43168,6 +44911,8 @@
     </w:p>
     <w:p>
       <w:pPr>
+        <w:spacing w:after="0" w:line="240" w:lineRule="auto"/>
+        <w:ind w:left="360"/>
         <w:rPr>
           <w:lang w:eastAsia="hu-HU"/>
         </w:rPr>
@@ -43189,6 +44934,8 @@
     </w:p>
     <w:p>
       <w:pPr>
+        <w:spacing w:after="0" w:line="240" w:lineRule="auto"/>
+        <w:ind w:left="360"/>
         <w:rPr>
           <w:lang w:eastAsia="hu-HU"/>
         </w:rPr>
@@ -43272,6 +45019,404 @@
     </w:p>
     <w:p>
       <w:pPr>
+        <w:spacing w:after="0" w:line="240" w:lineRule="auto"/>
+        <w:ind w:left="360"/>
+        <w:rPr>
+          <w:lang w:eastAsia="hu-HU"/>
+        </w:rPr>
+      </w:pPr>
+      <w:r>
+        <w:rPr>
+          <w:lang w:eastAsia="hu-HU"/>
+        </w:rPr>
+        <w:t xml:space="preserve"> 0.000000 </w:t>
+      </w:r>
+      <w:proofErr w:type="spellStart"/>
+      <w:r>
+        <w:rPr>
+          <w:lang w:eastAsia="hu-HU"/>
+        </w:rPr>
+        <w:t>0.000000</w:t>
+      </w:r>
+      <w:proofErr w:type="spellEnd"/>
+      <w:r>
+        <w:rPr>
+          <w:lang w:eastAsia="hu-HU"/>
+        </w:rPr>
+        <w:t xml:space="preserve"> </w:t>
+      </w:r>
+      <w:proofErr w:type="spellStart"/>
+      <w:r>
+        <w:rPr>
+          <w:lang w:eastAsia="hu-HU"/>
+        </w:rPr>
+        <w:t>0.000000</w:t>
+      </w:r>
+      <w:proofErr w:type="spellEnd"/>
+      <w:r>
+        <w:rPr>
+          <w:lang w:eastAsia="hu-HU"/>
+        </w:rPr>
+        <w:t xml:space="preserve"> </w:t>
+      </w:r>
+      <w:proofErr w:type="spellStart"/>
+      <w:r>
+        <w:rPr>
+          <w:lang w:eastAsia="hu-HU"/>
+        </w:rPr>
+        <w:t>0.000000</w:t>
+      </w:r>
+      <w:proofErr w:type="spellEnd"/>
+      <w:r>
+        <w:rPr>
+          <w:lang w:eastAsia="hu-HU"/>
+        </w:rPr>
+        <w:t xml:space="preserve"> </w:t>
+      </w:r>
+      <w:proofErr w:type="spellStart"/>
+      <w:r>
+        <w:rPr>
+          <w:lang w:eastAsia="hu-HU"/>
+        </w:rPr>
+        <w:t>0.000000</w:t>
+      </w:r>
+      <w:proofErr w:type="spellEnd"/>
+      <w:r>
+        <w:rPr>
+          <w:lang w:eastAsia="hu-HU"/>
+        </w:rPr>
+        <w:t xml:space="preserve"> </w:t>
+      </w:r>
+      <w:proofErr w:type="spellStart"/>
+      <w:r>
+        <w:rPr>
+          <w:lang w:eastAsia="hu-HU"/>
+        </w:rPr>
+        <w:t>0.000000</w:t>
+      </w:r>
+      <w:proofErr w:type="spellEnd"/>
+      <w:r>
+        <w:rPr>
+          <w:lang w:eastAsia="hu-HU"/>
+        </w:rPr>
+        <w:t xml:space="preserve"> 1.000000</w:t>
+      </w:r>
+    </w:p>
+    <w:p>
+      <w:pPr>
+        <w:pStyle w:val="Listaszerbekezds"/>
+        <w:numPr>
+          <w:ilvl w:val="0"/>
+          <w:numId w:val="34"/>
+        </w:numPr>
+        <w:spacing w:after="0" w:line="240" w:lineRule="auto"/>
+        <w:rPr>
+          <w:lang w:eastAsia="hu-HU"/>
+        </w:rPr>
+      </w:pPr>
+      <w:r>
+        <w:rPr>
+          <w:lang w:eastAsia="hu-HU"/>
+        </w:rPr>
+        <w:t>Eredmény extra:</w:t>
+      </w:r>
+    </w:p>
+    <w:p>
+      <w:pPr>
+        <w:spacing w:after="0" w:line="240" w:lineRule="auto"/>
+        <w:ind w:left="360"/>
+        <w:rPr>
+          <w:lang w:eastAsia="hu-HU"/>
+        </w:rPr>
+      </w:pPr>
+      <w:proofErr w:type="spellStart"/>
+      <w:r>
+        <w:rPr>
+          <w:lang w:eastAsia="hu-HU"/>
+        </w:rPr>
+        <w:t>Mass</w:t>
+      </w:r>
+      <w:proofErr w:type="spellEnd"/>
+    </w:p>
+    <w:p>
+      <w:pPr>
+        <w:spacing w:after="0" w:line="240" w:lineRule="auto"/>
+        <w:ind w:left="360"/>
+        <w:rPr>
+          <w:lang w:eastAsia="hu-HU"/>
+        </w:rPr>
+      </w:pPr>
+      <w:r>
+        <w:rPr>
+          <w:lang w:eastAsia="hu-HU"/>
+        </w:rPr>
+        <w:t xml:space="preserve"> 500      1000     2000     5000     10000    20000    </w:t>
+      </w:r>
+      <w:proofErr w:type="spellStart"/>
+      <w:r>
+        <w:rPr>
+          <w:lang w:eastAsia="hu-HU"/>
+        </w:rPr>
+        <w:t>Negative</w:t>
+      </w:r>
+      <w:proofErr w:type="spellEnd"/>
+      <w:r>
+        <w:rPr>
+          <w:lang w:eastAsia="hu-HU"/>
+        </w:rPr>
+        <w:t xml:space="preserve"> </w:t>
+      </w:r>
+      <w:proofErr w:type="spellStart"/>
+      <w:r>
+        <w:rPr>
+          <w:lang w:eastAsia="hu-HU"/>
+        </w:rPr>
+        <w:t>Banknote</w:t>
+      </w:r>
+      <w:proofErr w:type="spellEnd"/>
+      <w:r>
+        <w:rPr>
+          <w:lang w:eastAsia="hu-HU"/>
+        </w:rPr>
+        <w:t xml:space="preserve"> ALL</w:t>
+      </w:r>
+    </w:p>
+    <w:p>
+      <w:pPr>
+        <w:spacing w:after="0" w:line="240" w:lineRule="auto"/>
+        <w:ind w:left="360"/>
+        <w:rPr>
+          <w:lang w:eastAsia="hu-HU"/>
+        </w:rPr>
+      </w:pPr>
+      <w:r>
+        <w:rPr>
+          <w:lang w:eastAsia="hu-HU"/>
+        </w:rPr>
+        <w:t xml:space="preserve"> 0.000000 </w:t>
+      </w:r>
+      <w:proofErr w:type="spellStart"/>
+      <w:r>
+        <w:rPr>
+          <w:lang w:eastAsia="hu-HU"/>
+        </w:rPr>
+        <w:t>0.000000</w:t>
+      </w:r>
+      <w:proofErr w:type="spellEnd"/>
+      <w:r>
+        <w:rPr>
+          <w:lang w:eastAsia="hu-HU"/>
+        </w:rPr>
+        <w:t xml:space="preserve"> </w:t>
+      </w:r>
+      <w:proofErr w:type="spellStart"/>
+      <w:r>
+        <w:rPr>
+          <w:lang w:eastAsia="hu-HU"/>
+        </w:rPr>
+        <w:t>0.000000</w:t>
+      </w:r>
+      <w:proofErr w:type="spellEnd"/>
+      <w:r>
+        <w:rPr>
+          <w:lang w:eastAsia="hu-HU"/>
+        </w:rPr>
+        <w:t xml:space="preserve"> </w:t>
+      </w:r>
+      <w:proofErr w:type="spellStart"/>
+      <w:r>
+        <w:rPr>
+          <w:lang w:eastAsia="hu-HU"/>
+        </w:rPr>
+        <w:t>0.000000</w:t>
+      </w:r>
+      <w:proofErr w:type="spellEnd"/>
+      <w:r>
+        <w:rPr>
+          <w:lang w:eastAsia="hu-HU"/>
+        </w:rPr>
+        <w:t xml:space="preserve"> </w:t>
+      </w:r>
+      <w:proofErr w:type="spellStart"/>
+      <w:r>
+        <w:rPr>
+          <w:lang w:eastAsia="hu-HU"/>
+        </w:rPr>
+        <w:t>0.000000</w:t>
+      </w:r>
+      <w:proofErr w:type="spellEnd"/>
+      <w:r>
+        <w:rPr>
+          <w:lang w:eastAsia="hu-HU"/>
+        </w:rPr>
+        <w:t xml:space="preserve"> </w:t>
+      </w:r>
+      <w:proofErr w:type="spellStart"/>
+      <w:r>
+        <w:rPr>
+          <w:lang w:eastAsia="hu-HU"/>
+        </w:rPr>
+        <w:t>0.000000</w:t>
+      </w:r>
+      <w:proofErr w:type="spellEnd"/>
+      <w:r>
+        <w:rPr>
+          <w:lang w:eastAsia="hu-HU"/>
+        </w:rPr>
+        <w:t xml:space="preserve"> 1.000000 0.000000 </w:t>
+      </w:r>
+      <w:proofErr w:type="spellStart"/>
+      <w:r>
+        <w:rPr>
+          <w:lang w:eastAsia="hu-HU"/>
+        </w:rPr>
+        <w:t>0.000000</w:t>
+      </w:r>
+      <w:proofErr w:type="spellEnd"/>
+    </w:p>
+    <w:p>
+      <w:pPr>
+        <w:spacing w:after="0" w:line="240" w:lineRule="auto"/>
+        <w:ind w:left="360"/>
+        <w:rPr>
+          <w:lang w:eastAsia="hu-HU"/>
+        </w:rPr>
+      </w:pPr>
+      <w:proofErr w:type="spellStart"/>
+      <w:r>
+        <w:rPr>
+          <w:lang w:eastAsia="hu-HU"/>
+        </w:rPr>
+        <w:t>Belief</w:t>
+      </w:r>
+      <w:proofErr w:type="spellEnd"/>
+      <w:r>
+        <w:rPr>
+          <w:lang w:eastAsia="hu-HU"/>
+        </w:rPr>
+        <w:t xml:space="preserve"> and </w:t>
+      </w:r>
+      <w:proofErr w:type="spellStart"/>
+      <w:r>
+        <w:rPr>
+          <w:lang w:eastAsia="hu-HU"/>
+        </w:rPr>
+        <w:t>Plausibility</w:t>
+      </w:r>
+      <w:proofErr w:type="spellEnd"/>
+    </w:p>
+    <w:p>
+      <w:pPr>
+        <w:spacing w:after="0" w:line="240" w:lineRule="auto"/>
+        <w:ind w:left="360"/>
+        <w:rPr>
+          <w:lang w:eastAsia="hu-HU"/>
+        </w:rPr>
+      </w:pPr>
+      <w:r>
+        <w:rPr>
+          <w:lang w:eastAsia="hu-HU"/>
+        </w:rPr>
+        <w:t xml:space="preserve"> 500      1000     2000     5000     10000    20000    </w:t>
+      </w:r>
+      <w:proofErr w:type="spellStart"/>
+      <w:r>
+        <w:rPr>
+          <w:lang w:eastAsia="hu-HU"/>
+        </w:rPr>
+        <w:t>Negative</w:t>
+      </w:r>
+      <w:proofErr w:type="spellEnd"/>
+    </w:p>
+    <w:p>
+      <w:pPr>
+        <w:spacing w:after="0" w:line="240" w:lineRule="auto"/>
+        <w:ind w:left="360"/>
+        <w:rPr>
+          <w:lang w:eastAsia="hu-HU"/>
+        </w:rPr>
+      </w:pPr>
+      <w:r>
+        <w:rPr>
+          <w:lang w:eastAsia="hu-HU"/>
+        </w:rPr>
+        <w:t xml:space="preserve"> 0.000000 </w:t>
+      </w:r>
+      <w:proofErr w:type="spellStart"/>
+      <w:r>
+        <w:rPr>
+          <w:lang w:eastAsia="hu-HU"/>
+        </w:rPr>
+        <w:t>0.000000</w:t>
+      </w:r>
+      <w:proofErr w:type="spellEnd"/>
+      <w:r>
+        <w:rPr>
+          <w:lang w:eastAsia="hu-HU"/>
+        </w:rPr>
+        <w:t xml:space="preserve"> </w:t>
+      </w:r>
+      <w:proofErr w:type="spellStart"/>
+      <w:r>
+        <w:rPr>
+          <w:lang w:eastAsia="hu-HU"/>
+        </w:rPr>
+        <w:t>0.000000</w:t>
+      </w:r>
+      <w:proofErr w:type="spellEnd"/>
+      <w:r>
+        <w:rPr>
+          <w:lang w:eastAsia="hu-HU"/>
+        </w:rPr>
+        <w:t xml:space="preserve"> </w:t>
+      </w:r>
+      <w:proofErr w:type="spellStart"/>
+      <w:r>
+        <w:rPr>
+          <w:lang w:eastAsia="hu-HU"/>
+        </w:rPr>
+        <w:t>0.000000</w:t>
+      </w:r>
+      <w:proofErr w:type="spellEnd"/>
+      <w:r>
+        <w:rPr>
+          <w:lang w:eastAsia="hu-HU"/>
+        </w:rPr>
+        <w:t xml:space="preserve"> </w:t>
+      </w:r>
+      <w:proofErr w:type="spellStart"/>
+      <w:r>
+        <w:rPr>
+          <w:lang w:eastAsia="hu-HU"/>
+        </w:rPr>
+        <w:t>0.000000</w:t>
+      </w:r>
+      <w:proofErr w:type="spellEnd"/>
+      <w:r>
+        <w:rPr>
+          <w:lang w:eastAsia="hu-HU"/>
+        </w:rPr>
+        <w:t xml:space="preserve"> </w:t>
+      </w:r>
+      <w:proofErr w:type="spellStart"/>
+      <w:r>
+        <w:rPr>
+          <w:lang w:eastAsia="hu-HU"/>
+        </w:rPr>
+        <w:t>0.000000</w:t>
+      </w:r>
+      <w:proofErr w:type="spellEnd"/>
+      <w:r>
+        <w:rPr>
+          <w:lang w:eastAsia="hu-HU"/>
+        </w:rPr>
+        <w:t xml:space="preserve"> 1.000000</w:t>
+      </w:r>
+    </w:p>
+    <w:p>
+      <w:pPr>
+        <w:spacing w:after="0" w:line="240" w:lineRule="auto"/>
+        <w:ind w:left="360"/>
         <w:rPr>
           <w:lang w:eastAsia="hu-HU"/>
         </w:rPr>
@@ -44296,16 +46441,16 @@
     </w:lvl>
   </w:abstractNum>
   <w:abstractNum w:abstractNumId="7">
-    <w:nsid w:val="28CB39B7"/>
+    <w:nsid w:val="23010EF4"/>
     <w:multiLevelType w:val="hybridMultilevel"/>
-    <w:tmpl w:val="65F611AA"/>
+    <w:tmpl w:val="946A1520"/>
     <w:lvl w:ilvl="0" w:tplc="040E0001">
       <w:start w:val="1"/>
       <w:numFmt w:val="bullet"/>
       <w:lvlText w:val=""/>
       <w:lvlJc w:val="left"/>
       <w:pPr>
-        <w:ind w:left="720" w:hanging="360"/>
+        <w:ind w:left="360" w:hanging="360"/>
       </w:pPr>
       <w:rPr>
         <w:rFonts w:ascii="Symbol" w:hAnsi="Symbol" w:hint="default"/>
@@ -44317,7 +46462,7 @@
       <w:lvlText w:val="o"/>
       <w:lvlJc w:val="left"/>
       <w:pPr>
-        <w:ind w:left="1440" w:hanging="360"/>
+        <w:ind w:left="1080" w:hanging="360"/>
       </w:pPr>
       <w:rPr>
         <w:rFonts w:ascii="Courier New" w:hAnsi="Courier New" w:cs="Courier New" w:hint="default"/>
@@ -44329,7 +46474,7 @@
       <w:lvlText w:val=""/>
       <w:lvlJc w:val="left"/>
       <w:pPr>
-        <w:ind w:left="2160" w:hanging="360"/>
+        <w:ind w:left="1800" w:hanging="360"/>
       </w:pPr>
       <w:rPr>
         <w:rFonts w:ascii="Wingdings" w:hAnsi="Wingdings" w:hint="default"/>
@@ -44341,7 +46486,7 @@
       <w:lvlText w:val=""/>
       <w:lvlJc w:val="left"/>
       <w:pPr>
-        <w:ind w:left="2880" w:hanging="360"/>
+        <w:ind w:left="2520" w:hanging="360"/>
       </w:pPr>
       <w:rPr>
         <w:rFonts w:ascii="Symbol" w:hAnsi="Symbol" w:hint="default"/>
@@ -44353,7 +46498,7 @@
       <w:lvlText w:val="o"/>
       <w:lvlJc w:val="left"/>
       <w:pPr>
-        <w:ind w:left="3600" w:hanging="360"/>
+        <w:ind w:left="3240" w:hanging="360"/>
       </w:pPr>
       <w:rPr>
         <w:rFonts w:ascii="Courier New" w:hAnsi="Courier New" w:cs="Courier New" w:hint="default"/>
@@ -44365,7 +46510,7 @@
       <w:lvlText w:val=""/>
       <w:lvlJc w:val="left"/>
       <w:pPr>
-        <w:ind w:left="4320" w:hanging="360"/>
+        <w:ind w:left="3960" w:hanging="360"/>
       </w:pPr>
       <w:rPr>
         <w:rFonts w:ascii="Wingdings" w:hAnsi="Wingdings" w:hint="default"/>
@@ -44377,7 +46522,7 @@
       <w:lvlText w:val=""/>
       <w:lvlJc w:val="left"/>
       <w:pPr>
-        <w:ind w:left="5040" w:hanging="360"/>
+        <w:ind w:left="4680" w:hanging="360"/>
       </w:pPr>
       <w:rPr>
         <w:rFonts w:ascii="Symbol" w:hAnsi="Symbol" w:hint="default"/>
@@ -44389,7 +46534,7 @@
       <w:lvlText w:val="o"/>
       <w:lvlJc w:val="left"/>
       <w:pPr>
-        <w:ind w:left="5760" w:hanging="360"/>
+        <w:ind w:left="5400" w:hanging="360"/>
       </w:pPr>
       <w:rPr>
         <w:rFonts w:ascii="Courier New" w:hAnsi="Courier New" w:cs="Courier New" w:hint="default"/>
@@ -44401,7 +46546,7 @@
       <w:lvlText w:val=""/>
       <w:lvlJc w:val="left"/>
       <w:pPr>
-        <w:ind w:left="6480" w:hanging="360"/>
+        <w:ind w:left="6120" w:hanging="360"/>
       </w:pPr>
       <w:rPr>
         <w:rFonts w:ascii="Wingdings" w:hAnsi="Wingdings" w:hint="default"/>
@@ -44409,9 +46554,9 @@
     </w:lvl>
   </w:abstractNum>
   <w:abstractNum w:abstractNumId="8">
-    <w:nsid w:val="295F61C5"/>
+    <w:nsid w:val="28CB39B7"/>
     <w:multiLevelType w:val="hybridMultilevel"/>
-    <w:tmpl w:val="277AFBB0"/>
+    <w:tmpl w:val="65F611AA"/>
     <w:lvl w:ilvl="0" w:tplc="040E0001">
       <w:start w:val="1"/>
       <w:numFmt w:val="bullet"/>
@@ -44522,6 +46667,119 @@
     </w:lvl>
   </w:abstractNum>
   <w:abstractNum w:abstractNumId="9">
+    <w:nsid w:val="295F61C5"/>
+    <w:multiLevelType w:val="hybridMultilevel"/>
+    <w:tmpl w:val="277AFBB0"/>
+    <w:lvl w:ilvl="0" w:tplc="040E0001">
+      <w:start w:val="1"/>
+      <w:numFmt w:val="bullet"/>
+      <w:lvlText w:val=""/>
+      <w:lvlJc w:val="left"/>
+      <w:pPr>
+        <w:ind w:left="720" w:hanging="360"/>
+      </w:pPr>
+      <w:rPr>
+        <w:rFonts w:ascii="Symbol" w:hAnsi="Symbol" w:hint="default"/>
+      </w:rPr>
+    </w:lvl>
+    <w:lvl w:ilvl="1" w:tplc="040E0003" w:tentative="1">
+      <w:start w:val="1"/>
+      <w:numFmt w:val="bullet"/>
+      <w:lvlText w:val="o"/>
+      <w:lvlJc w:val="left"/>
+      <w:pPr>
+        <w:ind w:left="1440" w:hanging="360"/>
+      </w:pPr>
+      <w:rPr>
+        <w:rFonts w:ascii="Courier New" w:hAnsi="Courier New" w:cs="Courier New" w:hint="default"/>
+      </w:rPr>
+    </w:lvl>
+    <w:lvl w:ilvl="2" w:tplc="040E0005" w:tentative="1">
+      <w:start w:val="1"/>
+      <w:numFmt w:val="bullet"/>
+      <w:lvlText w:val=""/>
+      <w:lvlJc w:val="left"/>
+      <w:pPr>
+        <w:ind w:left="2160" w:hanging="360"/>
+      </w:pPr>
+      <w:rPr>
+        <w:rFonts w:ascii="Wingdings" w:hAnsi="Wingdings" w:hint="default"/>
+      </w:rPr>
+    </w:lvl>
+    <w:lvl w:ilvl="3" w:tplc="040E0001" w:tentative="1">
+      <w:start w:val="1"/>
+      <w:numFmt w:val="bullet"/>
+      <w:lvlText w:val=""/>
+      <w:lvlJc w:val="left"/>
+      <w:pPr>
+        <w:ind w:left="2880" w:hanging="360"/>
+      </w:pPr>
+      <w:rPr>
+        <w:rFonts w:ascii="Symbol" w:hAnsi="Symbol" w:hint="default"/>
+      </w:rPr>
+    </w:lvl>
+    <w:lvl w:ilvl="4" w:tplc="040E0003" w:tentative="1">
+      <w:start w:val="1"/>
+      <w:numFmt w:val="bullet"/>
+      <w:lvlText w:val="o"/>
+      <w:lvlJc w:val="left"/>
+      <w:pPr>
+        <w:ind w:left="3600" w:hanging="360"/>
+      </w:pPr>
+      <w:rPr>
+        <w:rFonts w:ascii="Courier New" w:hAnsi="Courier New" w:cs="Courier New" w:hint="default"/>
+      </w:rPr>
+    </w:lvl>
+    <w:lvl w:ilvl="5" w:tplc="040E0005" w:tentative="1">
+      <w:start w:val="1"/>
+      <w:numFmt w:val="bullet"/>
+      <w:lvlText w:val=""/>
+      <w:lvlJc w:val="left"/>
+      <w:pPr>
+        <w:ind w:left="4320" w:hanging="360"/>
+      </w:pPr>
+      <w:rPr>
+        <w:rFonts w:ascii="Wingdings" w:hAnsi="Wingdings" w:hint="default"/>
+      </w:rPr>
+    </w:lvl>
+    <w:lvl w:ilvl="6" w:tplc="040E0001" w:tentative="1">
+      <w:start w:val="1"/>
+      <w:numFmt w:val="bullet"/>
+      <w:lvlText w:val=""/>
+      <w:lvlJc w:val="left"/>
+      <w:pPr>
+        <w:ind w:left="5040" w:hanging="360"/>
+      </w:pPr>
+      <w:rPr>
+        <w:rFonts w:ascii="Symbol" w:hAnsi="Symbol" w:hint="default"/>
+      </w:rPr>
+    </w:lvl>
+    <w:lvl w:ilvl="7" w:tplc="040E0003" w:tentative="1">
+      <w:start w:val="1"/>
+      <w:numFmt w:val="bullet"/>
+      <w:lvlText w:val="o"/>
+      <w:lvlJc w:val="left"/>
+      <w:pPr>
+        <w:ind w:left="5760" w:hanging="360"/>
+      </w:pPr>
+      <w:rPr>
+        <w:rFonts w:ascii="Courier New" w:hAnsi="Courier New" w:cs="Courier New" w:hint="default"/>
+      </w:rPr>
+    </w:lvl>
+    <w:lvl w:ilvl="8" w:tplc="040E0005" w:tentative="1">
+      <w:start w:val="1"/>
+      <w:numFmt w:val="bullet"/>
+      <w:lvlText w:val=""/>
+      <w:lvlJc w:val="left"/>
+      <w:pPr>
+        <w:ind w:left="6480" w:hanging="360"/>
+      </w:pPr>
+      <w:rPr>
+        <w:rFonts w:ascii="Wingdings" w:hAnsi="Wingdings" w:hint="default"/>
+      </w:rPr>
+    </w:lvl>
+  </w:abstractNum>
+  <w:abstractNum w:abstractNumId="10">
     <w:nsid w:val="2CA20A1C"/>
     <w:multiLevelType w:val="multilevel"/>
     <w:tmpl w:val="24622F72"/>
@@ -44670,17 +46928,17 @@
       </w:rPr>
     </w:lvl>
   </w:abstractNum>
-  <w:abstractNum w:abstractNumId="10">
-    <w:nsid w:val="307003A4"/>
+  <w:abstractNum w:abstractNumId="11">
+    <w:nsid w:val="2F685ABD"/>
     <w:multiLevelType w:val="hybridMultilevel"/>
-    <w:tmpl w:val="999CA17A"/>
+    <w:tmpl w:val="9550CC88"/>
     <w:lvl w:ilvl="0" w:tplc="040E0001">
       <w:start w:val="1"/>
       <w:numFmt w:val="bullet"/>
       <w:lvlText w:val=""/>
       <w:lvlJc w:val="left"/>
       <w:pPr>
-        <w:ind w:left="720" w:hanging="360"/>
+        <w:ind w:left="360" w:hanging="360"/>
       </w:pPr>
       <w:rPr>
         <w:rFonts w:ascii="Symbol" w:hAnsi="Symbol" w:hint="default"/>
@@ -44692,7 +46950,7 @@
       <w:lvlText w:val="o"/>
       <w:lvlJc w:val="left"/>
       <w:pPr>
-        <w:ind w:left="1440" w:hanging="360"/>
+        <w:ind w:left="1080" w:hanging="360"/>
       </w:pPr>
       <w:rPr>
         <w:rFonts w:ascii="Courier New" w:hAnsi="Courier New" w:cs="Courier New" w:hint="default"/>
@@ -44704,7 +46962,7 @@
       <w:lvlText w:val=""/>
       <w:lvlJc w:val="left"/>
       <w:pPr>
-        <w:ind w:left="2160" w:hanging="360"/>
+        <w:ind w:left="1800" w:hanging="360"/>
       </w:pPr>
       <w:rPr>
         <w:rFonts w:ascii="Wingdings" w:hAnsi="Wingdings" w:hint="default"/>
@@ -44716,7 +46974,7 @@
       <w:lvlText w:val=""/>
       <w:lvlJc w:val="left"/>
       <w:pPr>
-        <w:ind w:left="2880" w:hanging="360"/>
+        <w:ind w:left="2520" w:hanging="360"/>
       </w:pPr>
       <w:rPr>
         <w:rFonts w:ascii="Symbol" w:hAnsi="Symbol" w:hint="default"/>
@@ -44728,7 +46986,7 @@
       <w:lvlText w:val="o"/>
       <w:lvlJc w:val="left"/>
       <w:pPr>
-        <w:ind w:left="3600" w:hanging="360"/>
+        <w:ind w:left="3240" w:hanging="360"/>
       </w:pPr>
       <w:rPr>
         <w:rFonts w:ascii="Courier New" w:hAnsi="Courier New" w:cs="Courier New" w:hint="default"/>
@@ -44740,7 +46998,7 @@
       <w:lvlText w:val=""/>
       <w:lvlJc w:val="left"/>
       <w:pPr>
-        <w:ind w:left="4320" w:hanging="360"/>
+        <w:ind w:left="3960" w:hanging="360"/>
       </w:pPr>
       <w:rPr>
         <w:rFonts w:ascii="Wingdings" w:hAnsi="Wingdings" w:hint="default"/>
@@ -44752,7 +47010,7 @@
       <w:lvlText w:val=""/>
       <w:lvlJc w:val="left"/>
       <w:pPr>
-        <w:ind w:left="5040" w:hanging="360"/>
+        <w:ind w:left="4680" w:hanging="360"/>
       </w:pPr>
       <w:rPr>
         <w:rFonts w:ascii="Symbol" w:hAnsi="Symbol" w:hint="default"/>
@@ -44764,7 +47022,7 @@
       <w:lvlText w:val="o"/>
       <w:lvlJc w:val="left"/>
       <w:pPr>
-        <w:ind w:left="5760" w:hanging="360"/>
+        <w:ind w:left="5400" w:hanging="360"/>
       </w:pPr>
       <w:rPr>
         <w:rFonts w:ascii="Courier New" w:hAnsi="Courier New" w:cs="Courier New" w:hint="default"/>
@@ -44776,223 +47034,24 @@
       <w:lvlText w:val=""/>
       <w:lvlJc w:val="left"/>
       <w:pPr>
-        <w:ind w:left="6480" w:hanging="360"/>
+        <w:ind w:left="6120" w:hanging="360"/>
       </w:pPr>
       <w:rPr>
         <w:rFonts w:ascii="Wingdings" w:hAnsi="Wingdings" w:hint="default"/>
       </w:rPr>
     </w:lvl>
   </w:abstractNum>
-  <w:abstractNum w:abstractNumId="11">
-    <w:nsid w:val="33A626AC"/>
+  <w:abstractNum w:abstractNumId="12">
+    <w:nsid w:val="307003A4"/>
     <w:multiLevelType w:val="hybridMultilevel"/>
-    <w:tmpl w:val="B2FC21F8"/>
-    <w:lvl w:ilvl="0" w:tplc="040E000F">
-      <w:start w:val="1"/>
-      <w:numFmt w:val="decimal"/>
-      <w:lvlText w:val="%1."/>
-      <w:lvlJc w:val="left"/>
-      <w:pPr>
-        <w:ind w:left="720" w:hanging="360"/>
-      </w:pPr>
-    </w:lvl>
-    <w:lvl w:ilvl="1" w:tplc="040E0019" w:tentative="1">
-      <w:start w:val="1"/>
-      <w:numFmt w:val="lowerLetter"/>
-      <w:lvlText w:val="%2."/>
-      <w:lvlJc w:val="left"/>
-      <w:pPr>
-        <w:ind w:left="1440" w:hanging="360"/>
-      </w:pPr>
-    </w:lvl>
-    <w:lvl w:ilvl="2" w:tplc="040E001B" w:tentative="1">
-      <w:start w:val="1"/>
-      <w:numFmt w:val="lowerRoman"/>
-      <w:lvlText w:val="%3."/>
-      <w:lvlJc w:val="right"/>
-      <w:pPr>
-        <w:ind w:left="2160" w:hanging="180"/>
-      </w:pPr>
-    </w:lvl>
-    <w:lvl w:ilvl="3" w:tplc="040E000F" w:tentative="1">
-      <w:start w:val="1"/>
-      <w:numFmt w:val="decimal"/>
-      <w:lvlText w:val="%4."/>
-      <w:lvlJc w:val="left"/>
-      <w:pPr>
-        <w:ind w:left="2880" w:hanging="360"/>
-      </w:pPr>
-    </w:lvl>
-    <w:lvl w:ilvl="4" w:tplc="040E0019" w:tentative="1">
-      <w:start w:val="1"/>
-      <w:numFmt w:val="lowerLetter"/>
-      <w:lvlText w:val="%5."/>
-      <w:lvlJc w:val="left"/>
-      <w:pPr>
-        <w:ind w:left="3600" w:hanging="360"/>
-      </w:pPr>
-    </w:lvl>
-    <w:lvl w:ilvl="5" w:tplc="040E001B" w:tentative="1">
-      <w:start w:val="1"/>
-      <w:numFmt w:val="lowerRoman"/>
-      <w:lvlText w:val="%6."/>
-      <w:lvlJc w:val="right"/>
-      <w:pPr>
-        <w:ind w:left="4320" w:hanging="180"/>
-      </w:pPr>
-    </w:lvl>
-    <w:lvl w:ilvl="6" w:tplc="040E000F" w:tentative="1">
-      <w:start w:val="1"/>
-      <w:numFmt w:val="decimal"/>
-      <w:lvlText w:val="%7."/>
-      <w:lvlJc w:val="left"/>
-      <w:pPr>
-        <w:ind w:left="5040" w:hanging="360"/>
-      </w:pPr>
-    </w:lvl>
-    <w:lvl w:ilvl="7" w:tplc="040E0019" w:tentative="1">
-      <w:start w:val="1"/>
-      <w:numFmt w:val="lowerLetter"/>
-      <w:lvlText w:val="%8."/>
-      <w:lvlJc w:val="left"/>
-      <w:pPr>
-        <w:ind w:left="5760" w:hanging="360"/>
-      </w:pPr>
-    </w:lvl>
-    <w:lvl w:ilvl="8" w:tplc="040E001B" w:tentative="1">
-      <w:start w:val="1"/>
-      <w:numFmt w:val="lowerRoman"/>
-      <w:lvlText w:val="%9."/>
-      <w:lvlJc w:val="right"/>
-      <w:pPr>
-        <w:ind w:left="6480" w:hanging="180"/>
-      </w:pPr>
-    </w:lvl>
-  </w:abstractNum>
-  <w:abstractNum w:abstractNumId="12">
-    <w:nsid w:val="39006E2A"/>
-    <w:multiLevelType w:val="multilevel"/>
-    <w:tmpl w:val="1C0655FE"/>
-    <w:lvl w:ilvl="0">
-      <w:start w:val="1"/>
-      <w:numFmt w:val="decimal"/>
-      <w:lvlText w:val="%1."/>
-      <w:lvlJc w:val="left"/>
-      <w:pPr>
-        <w:tabs>
-          <w:tab w:val="num" w:pos="720"/>
-        </w:tabs>
-        <w:ind w:left="720" w:hanging="360"/>
-      </w:pPr>
-    </w:lvl>
-    <w:lvl w:ilvl="1" w:tentative="1">
-      <w:start w:val="1"/>
-      <w:numFmt w:val="decimal"/>
-      <w:lvlText w:val="%2."/>
-      <w:lvlJc w:val="left"/>
-      <w:pPr>
-        <w:tabs>
-          <w:tab w:val="num" w:pos="1440"/>
-        </w:tabs>
-        <w:ind w:left="1440" w:hanging="360"/>
-      </w:pPr>
-    </w:lvl>
-    <w:lvl w:ilvl="2" w:tentative="1">
-      <w:start w:val="1"/>
-      <w:numFmt w:val="decimal"/>
-      <w:lvlText w:val="%3."/>
-      <w:lvlJc w:val="left"/>
-      <w:pPr>
-        <w:tabs>
-          <w:tab w:val="num" w:pos="2160"/>
-        </w:tabs>
-        <w:ind w:left="2160" w:hanging="360"/>
-      </w:pPr>
-    </w:lvl>
-    <w:lvl w:ilvl="3" w:tentative="1">
-      <w:start w:val="1"/>
-      <w:numFmt w:val="decimal"/>
-      <w:lvlText w:val="%4."/>
-      <w:lvlJc w:val="left"/>
-      <w:pPr>
-        <w:tabs>
-          <w:tab w:val="num" w:pos="2880"/>
-        </w:tabs>
-        <w:ind w:left="2880" w:hanging="360"/>
-      </w:pPr>
-    </w:lvl>
-    <w:lvl w:ilvl="4" w:tentative="1">
-      <w:start w:val="1"/>
-      <w:numFmt w:val="decimal"/>
-      <w:lvlText w:val="%5."/>
-      <w:lvlJc w:val="left"/>
-      <w:pPr>
-        <w:tabs>
-          <w:tab w:val="num" w:pos="3600"/>
-        </w:tabs>
-        <w:ind w:left="3600" w:hanging="360"/>
-      </w:pPr>
-    </w:lvl>
-    <w:lvl w:ilvl="5" w:tentative="1">
-      <w:start w:val="1"/>
-      <w:numFmt w:val="decimal"/>
-      <w:lvlText w:val="%6."/>
-      <w:lvlJc w:val="left"/>
-      <w:pPr>
-        <w:tabs>
-          <w:tab w:val="num" w:pos="4320"/>
-        </w:tabs>
-        <w:ind w:left="4320" w:hanging="360"/>
-      </w:pPr>
-    </w:lvl>
-    <w:lvl w:ilvl="6" w:tentative="1">
-      <w:start w:val="1"/>
-      <w:numFmt w:val="decimal"/>
-      <w:lvlText w:val="%7."/>
-      <w:lvlJc w:val="left"/>
-      <w:pPr>
-        <w:tabs>
-          <w:tab w:val="num" w:pos="5040"/>
-        </w:tabs>
-        <w:ind w:left="5040" w:hanging="360"/>
-      </w:pPr>
-    </w:lvl>
-    <w:lvl w:ilvl="7" w:tentative="1">
-      <w:start w:val="1"/>
-      <w:numFmt w:val="decimal"/>
-      <w:lvlText w:val="%8."/>
-      <w:lvlJc w:val="left"/>
-      <w:pPr>
-        <w:tabs>
-          <w:tab w:val="num" w:pos="5760"/>
-        </w:tabs>
-        <w:ind w:left="5760" w:hanging="360"/>
-      </w:pPr>
-    </w:lvl>
-    <w:lvl w:ilvl="8" w:tentative="1">
-      <w:start w:val="1"/>
-      <w:numFmt w:val="decimal"/>
-      <w:lvlText w:val="%9."/>
-      <w:lvlJc w:val="left"/>
-      <w:pPr>
-        <w:tabs>
-          <w:tab w:val="num" w:pos="6480"/>
-        </w:tabs>
-        <w:ind w:left="6480" w:hanging="360"/>
-      </w:pPr>
-    </w:lvl>
-  </w:abstractNum>
-  <w:abstractNum w:abstractNumId="13">
-    <w:nsid w:val="3AFF02E8"/>
-    <w:multiLevelType w:val="hybridMultilevel"/>
-    <w:tmpl w:val="331AC73A"/>
+    <w:tmpl w:val="999CA17A"/>
     <w:lvl w:ilvl="0" w:tplc="040E0001">
       <w:start w:val="1"/>
       <w:numFmt w:val="bullet"/>
       <w:lvlText w:val=""/>
       <w:lvlJc w:val="left"/>
       <w:pPr>
-        <w:ind w:left="1125" w:hanging="360"/>
+        <w:ind w:left="720" w:hanging="360"/>
       </w:pPr>
       <w:rPr>
         <w:rFonts w:ascii="Symbol" w:hAnsi="Symbol" w:hint="default"/>
@@ -45004,7 +47063,7 @@
       <w:lvlText w:val="o"/>
       <w:lvlJc w:val="left"/>
       <w:pPr>
-        <w:ind w:left="1845" w:hanging="360"/>
+        <w:ind w:left="1440" w:hanging="360"/>
       </w:pPr>
       <w:rPr>
         <w:rFonts w:ascii="Courier New" w:hAnsi="Courier New" w:cs="Courier New" w:hint="default"/>
@@ -45016,7 +47075,7 @@
       <w:lvlText w:val=""/>
       <w:lvlJc w:val="left"/>
       <w:pPr>
-        <w:ind w:left="2565" w:hanging="360"/>
+        <w:ind w:left="2160" w:hanging="360"/>
       </w:pPr>
       <w:rPr>
         <w:rFonts w:ascii="Wingdings" w:hAnsi="Wingdings" w:hint="default"/>
@@ -45028,7 +47087,7 @@
       <w:lvlText w:val=""/>
       <w:lvlJc w:val="left"/>
       <w:pPr>
-        <w:ind w:left="3285" w:hanging="360"/>
+        <w:ind w:left="2880" w:hanging="360"/>
       </w:pPr>
       <w:rPr>
         <w:rFonts w:ascii="Symbol" w:hAnsi="Symbol" w:hint="default"/>
@@ -45040,7 +47099,7 @@
       <w:lvlText w:val="o"/>
       <w:lvlJc w:val="left"/>
       <w:pPr>
-        <w:ind w:left="4005" w:hanging="360"/>
+        <w:ind w:left="3600" w:hanging="360"/>
       </w:pPr>
       <w:rPr>
         <w:rFonts w:ascii="Courier New" w:hAnsi="Courier New" w:cs="Courier New" w:hint="default"/>
@@ -45052,7 +47111,7 @@
       <w:lvlText w:val=""/>
       <w:lvlJc w:val="left"/>
       <w:pPr>
-        <w:ind w:left="4725" w:hanging="360"/>
+        <w:ind w:left="4320" w:hanging="360"/>
       </w:pPr>
       <w:rPr>
         <w:rFonts w:ascii="Wingdings" w:hAnsi="Wingdings" w:hint="default"/>
@@ -45064,7 +47123,7 @@
       <w:lvlText w:val=""/>
       <w:lvlJc w:val="left"/>
       <w:pPr>
-        <w:ind w:left="5445" w:hanging="360"/>
+        <w:ind w:left="5040" w:hanging="360"/>
       </w:pPr>
       <w:rPr>
         <w:rFonts w:ascii="Symbol" w:hAnsi="Symbol" w:hint="default"/>
@@ -45076,7 +47135,7 @@
       <w:lvlText w:val="o"/>
       <w:lvlJc w:val="left"/>
       <w:pPr>
-        <w:ind w:left="6165" w:hanging="360"/>
+        <w:ind w:left="5760" w:hanging="360"/>
       </w:pPr>
       <w:rPr>
         <w:rFonts w:ascii="Courier New" w:hAnsi="Courier New" w:cs="Courier New" w:hint="default"/>
@@ -45088,24 +47147,223 @@
       <w:lvlText w:val=""/>
       <w:lvlJc w:val="left"/>
       <w:pPr>
-        <w:ind w:left="6885" w:hanging="360"/>
+        <w:ind w:left="6480" w:hanging="360"/>
       </w:pPr>
       <w:rPr>
         <w:rFonts w:ascii="Wingdings" w:hAnsi="Wingdings" w:hint="default"/>
       </w:rPr>
     </w:lvl>
   </w:abstractNum>
+  <w:abstractNum w:abstractNumId="13">
+    <w:nsid w:val="33A626AC"/>
+    <w:multiLevelType w:val="hybridMultilevel"/>
+    <w:tmpl w:val="B2FC21F8"/>
+    <w:lvl w:ilvl="0" w:tplc="040E000F">
+      <w:start w:val="1"/>
+      <w:numFmt w:val="decimal"/>
+      <w:lvlText w:val="%1."/>
+      <w:lvlJc w:val="left"/>
+      <w:pPr>
+        <w:ind w:left="720" w:hanging="360"/>
+      </w:pPr>
+    </w:lvl>
+    <w:lvl w:ilvl="1" w:tplc="040E0019" w:tentative="1">
+      <w:start w:val="1"/>
+      <w:numFmt w:val="lowerLetter"/>
+      <w:lvlText w:val="%2."/>
+      <w:lvlJc w:val="left"/>
+      <w:pPr>
+        <w:ind w:left="1440" w:hanging="360"/>
+      </w:pPr>
+    </w:lvl>
+    <w:lvl w:ilvl="2" w:tplc="040E001B" w:tentative="1">
+      <w:start w:val="1"/>
+      <w:numFmt w:val="lowerRoman"/>
+      <w:lvlText w:val="%3."/>
+      <w:lvlJc w:val="right"/>
+      <w:pPr>
+        <w:ind w:left="2160" w:hanging="180"/>
+      </w:pPr>
+    </w:lvl>
+    <w:lvl w:ilvl="3" w:tplc="040E000F" w:tentative="1">
+      <w:start w:val="1"/>
+      <w:numFmt w:val="decimal"/>
+      <w:lvlText w:val="%4."/>
+      <w:lvlJc w:val="left"/>
+      <w:pPr>
+        <w:ind w:left="2880" w:hanging="360"/>
+      </w:pPr>
+    </w:lvl>
+    <w:lvl w:ilvl="4" w:tplc="040E0019" w:tentative="1">
+      <w:start w:val="1"/>
+      <w:numFmt w:val="lowerLetter"/>
+      <w:lvlText w:val="%5."/>
+      <w:lvlJc w:val="left"/>
+      <w:pPr>
+        <w:ind w:left="3600" w:hanging="360"/>
+      </w:pPr>
+    </w:lvl>
+    <w:lvl w:ilvl="5" w:tplc="040E001B" w:tentative="1">
+      <w:start w:val="1"/>
+      <w:numFmt w:val="lowerRoman"/>
+      <w:lvlText w:val="%6."/>
+      <w:lvlJc w:val="right"/>
+      <w:pPr>
+        <w:ind w:left="4320" w:hanging="180"/>
+      </w:pPr>
+    </w:lvl>
+    <w:lvl w:ilvl="6" w:tplc="040E000F" w:tentative="1">
+      <w:start w:val="1"/>
+      <w:numFmt w:val="decimal"/>
+      <w:lvlText w:val="%7."/>
+      <w:lvlJc w:val="left"/>
+      <w:pPr>
+        <w:ind w:left="5040" w:hanging="360"/>
+      </w:pPr>
+    </w:lvl>
+    <w:lvl w:ilvl="7" w:tplc="040E0019" w:tentative="1">
+      <w:start w:val="1"/>
+      <w:numFmt w:val="lowerLetter"/>
+      <w:lvlText w:val="%8."/>
+      <w:lvlJc w:val="left"/>
+      <w:pPr>
+        <w:ind w:left="5760" w:hanging="360"/>
+      </w:pPr>
+    </w:lvl>
+    <w:lvl w:ilvl="8" w:tplc="040E001B" w:tentative="1">
+      <w:start w:val="1"/>
+      <w:numFmt w:val="lowerRoman"/>
+      <w:lvlText w:val="%9."/>
+      <w:lvlJc w:val="right"/>
+      <w:pPr>
+        <w:ind w:left="6480" w:hanging="180"/>
+      </w:pPr>
+    </w:lvl>
+  </w:abstractNum>
   <w:abstractNum w:abstractNumId="14">
-    <w:nsid w:val="44995B71"/>
+    <w:nsid w:val="39006E2A"/>
+    <w:multiLevelType w:val="multilevel"/>
+    <w:tmpl w:val="1C0655FE"/>
+    <w:lvl w:ilvl="0">
+      <w:start w:val="1"/>
+      <w:numFmt w:val="decimal"/>
+      <w:lvlText w:val="%1."/>
+      <w:lvlJc w:val="left"/>
+      <w:pPr>
+        <w:tabs>
+          <w:tab w:val="num" w:pos="720"/>
+        </w:tabs>
+        <w:ind w:left="720" w:hanging="360"/>
+      </w:pPr>
+    </w:lvl>
+    <w:lvl w:ilvl="1" w:tentative="1">
+      <w:start w:val="1"/>
+      <w:numFmt w:val="decimal"/>
+      <w:lvlText w:val="%2."/>
+      <w:lvlJc w:val="left"/>
+      <w:pPr>
+        <w:tabs>
+          <w:tab w:val="num" w:pos="1440"/>
+        </w:tabs>
+        <w:ind w:left="1440" w:hanging="360"/>
+      </w:pPr>
+    </w:lvl>
+    <w:lvl w:ilvl="2" w:tentative="1">
+      <w:start w:val="1"/>
+      <w:numFmt w:val="decimal"/>
+      <w:lvlText w:val="%3."/>
+      <w:lvlJc w:val="left"/>
+      <w:pPr>
+        <w:tabs>
+          <w:tab w:val="num" w:pos="2160"/>
+        </w:tabs>
+        <w:ind w:left="2160" w:hanging="360"/>
+      </w:pPr>
+    </w:lvl>
+    <w:lvl w:ilvl="3" w:tentative="1">
+      <w:start w:val="1"/>
+      <w:numFmt w:val="decimal"/>
+      <w:lvlText w:val="%4."/>
+      <w:lvlJc w:val="left"/>
+      <w:pPr>
+        <w:tabs>
+          <w:tab w:val="num" w:pos="2880"/>
+        </w:tabs>
+        <w:ind w:left="2880" w:hanging="360"/>
+      </w:pPr>
+    </w:lvl>
+    <w:lvl w:ilvl="4" w:tentative="1">
+      <w:start w:val="1"/>
+      <w:numFmt w:val="decimal"/>
+      <w:lvlText w:val="%5."/>
+      <w:lvlJc w:val="left"/>
+      <w:pPr>
+        <w:tabs>
+          <w:tab w:val="num" w:pos="3600"/>
+        </w:tabs>
+        <w:ind w:left="3600" w:hanging="360"/>
+      </w:pPr>
+    </w:lvl>
+    <w:lvl w:ilvl="5" w:tentative="1">
+      <w:start w:val="1"/>
+      <w:numFmt w:val="decimal"/>
+      <w:lvlText w:val="%6."/>
+      <w:lvlJc w:val="left"/>
+      <w:pPr>
+        <w:tabs>
+          <w:tab w:val="num" w:pos="4320"/>
+        </w:tabs>
+        <w:ind w:left="4320" w:hanging="360"/>
+      </w:pPr>
+    </w:lvl>
+    <w:lvl w:ilvl="6" w:tentative="1">
+      <w:start w:val="1"/>
+      <w:numFmt w:val="decimal"/>
+      <w:lvlText w:val="%7."/>
+      <w:lvlJc w:val="left"/>
+      <w:pPr>
+        <w:tabs>
+          <w:tab w:val="num" w:pos="5040"/>
+        </w:tabs>
+        <w:ind w:left="5040" w:hanging="360"/>
+      </w:pPr>
+    </w:lvl>
+    <w:lvl w:ilvl="7" w:tentative="1">
+      <w:start w:val="1"/>
+      <w:numFmt w:val="decimal"/>
+      <w:lvlText w:val="%8."/>
+      <w:lvlJc w:val="left"/>
+      <w:pPr>
+        <w:tabs>
+          <w:tab w:val="num" w:pos="5760"/>
+        </w:tabs>
+        <w:ind w:left="5760" w:hanging="360"/>
+      </w:pPr>
+    </w:lvl>
+    <w:lvl w:ilvl="8" w:tentative="1">
+      <w:start w:val="1"/>
+      <w:numFmt w:val="decimal"/>
+      <w:lvlText w:val="%9."/>
+      <w:lvlJc w:val="left"/>
+      <w:pPr>
+        <w:tabs>
+          <w:tab w:val="num" w:pos="6480"/>
+        </w:tabs>
+        <w:ind w:left="6480" w:hanging="360"/>
+      </w:pPr>
+    </w:lvl>
+  </w:abstractNum>
+  <w:abstractNum w:abstractNumId="15">
+    <w:nsid w:val="3A225D2A"/>
     <w:multiLevelType w:val="hybridMultilevel"/>
-    <w:tmpl w:val="2E34FCC4"/>
+    <w:tmpl w:val="D62A915E"/>
     <w:lvl w:ilvl="0" w:tplc="040E0001">
       <w:start w:val="1"/>
       <w:numFmt w:val="bullet"/>
       <w:lvlText w:val=""/>
       <w:lvlJc w:val="left"/>
       <w:pPr>
-        <w:ind w:left="720" w:hanging="360"/>
+        <w:ind w:left="360" w:hanging="360"/>
       </w:pPr>
       <w:rPr>
         <w:rFonts w:ascii="Symbol" w:hAnsi="Symbol" w:hint="default"/>
@@ -45117,7 +47375,7 @@
       <w:lvlText w:val="o"/>
       <w:lvlJc w:val="left"/>
       <w:pPr>
-        <w:ind w:left="1440" w:hanging="360"/>
+        <w:ind w:left="1080" w:hanging="360"/>
       </w:pPr>
       <w:rPr>
         <w:rFonts w:ascii="Courier New" w:hAnsi="Courier New" w:cs="Courier New" w:hint="default"/>
@@ -45129,7 +47387,7 @@
       <w:lvlText w:val=""/>
       <w:lvlJc w:val="left"/>
       <w:pPr>
-        <w:ind w:left="2160" w:hanging="360"/>
+        <w:ind w:left="1800" w:hanging="360"/>
       </w:pPr>
       <w:rPr>
         <w:rFonts w:ascii="Wingdings" w:hAnsi="Wingdings" w:hint="default"/>
@@ -45141,7 +47399,7 @@
       <w:lvlText w:val=""/>
       <w:lvlJc w:val="left"/>
       <w:pPr>
-        <w:ind w:left="2880" w:hanging="360"/>
+        <w:ind w:left="2520" w:hanging="360"/>
       </w:pPr>
       <w:rPr>
         <w:rFonts w:ascii="Symbol" w:hAnsi="Symbol" w:hint="default"/>
@@ -45153,7 +47411,7 @@
       <w:lvlText w:val="o"/>
       <w:lvlJc w:val="left"/>
       <w:pPr>
-        <w:ind w:left="3600" w:hanging="360"/>
+        <w:ind w:left="3240" w:hanging="360"/>
       </w:pPr>
       <w:rPr>
         <w:rFonts w:ascii="Courier New" w:hAnsi="Courier New" w:cs="Courier New" w:hint="default"/>
@@ -45165,7 +47423,7 @@
       <w:lvlText w:val=""/>
       <w:lvlJc w:val="left"/>
       <w:pPr>
-        <w:ind w:left="4320" w:hanging="360"/>
+        <w:ind w:left="3960" w:hanging="360"/>
       </w:pPr>
       <w:rPr>
         <w:rFonts w:ascii="Wingdings" w:hAnsi="Wingdings" w:hint="default"/>
@@ -45177,7 +47435,7 @@
       <w:lvlText w:val=""/>
       <w:lvlJc w:val="left"/>
       <w:pPr>
-        <w:ind w:left="5040" w:hanging="360"/>
+        <w:ind w:left="4680" w:hanging="360"/>
       </w:pPr>
       <w:rPr>
         <w:rFonts w:ascii="Symbol" w:hAnsi="Symbol" w:hint="default"/>
@@ -45189,7 +47447,7 @@
       <w:lvlText w:val="o"/>
       <w:lvlJc w:val="left"/>
       <w:pPr>
-        <w:ind w:left="5760" w:hanging="360"/>
+        <w:ind w:left="5400" w:hanging="360"/>
       </w:pPr>
       <w:rPr>
         <w:rFonts w:ascii="Courier New" w:hAnsi="Courier New" w:cs="Courier New" w:hint="default"/>
@@ -45201,14 +47459,353 @@
       <w:lvlText w:val=""/>
       <w:lvlJc w:val="left"/>
       <w:pPr>
-        <w:ind w:left="6480" w:hanging="360"/>
+        <w:ind w:left="6120" w:hanging="360"/>
       </w:pPr>
       <w:rPr>
         <w:rFonts w:ascii="Wingdings" w:hAnsi="Wingdings" w:hint="default"/>
       </w:rPr>
     </w:lvl>
   </w:abstractNum>
-  <w:abstractNum w:abstractNumId="15">
+  <w:abstractNum w:abstractNumId="16">
+    <w:nsid w:val="3AFF02E8"/>
+    <w:multiLevelType w:val="hybridMultilevel"/>
+    <w:tmpl w:val="331AC73A"/>
+    <w:lvl w:ilvl="0" w:tplc="040E0001">
+      <w:start w:val="1"/>
+      <w:numFmt w:val="bullet"/>
+      <w:lvlText w:val=""/>
+      <w:lvlJc w:val="left"/>
+      <w:pPr>
+        <w:ind w:left="1125" w:hanging="360"/>
+      </w:pPr>
+      <w:rPr>
+        <w:rFonts w:ascii="Symbol" w:hAnsi="Symbol" w:hint="default"/>
+      </w:rPr>
+    </w:lvl>
+    <w:lvl w:ilvl="1" w:tplc="040E0003" w:tentative="1">
+      <w:start w:val="1"/>
+      <w:numFmt w:val="bullet"/>
+      <w:lvlText w:val="o"/>
+      <w:lvlJc w:val="left"/>
+      <w:pPr>
+        <w:ind w:left="1845" w:hanging="360"/>
+      </w:pPr>
+      <w:rPr>
+        <w:rFonts w:ascii="Courier New" w:hAnsi="Courier New" w:cs="Courier New" w:hint="default"/>
+      </w:rPr>
+    </w:lvl>
+    <w:lvl w:ilvl="2" w:tplc="040E0005" w:tentative="1">
+      <w:start w:val="1"/>
+      <w:numFmt w:val="bullet"/>
+      <w:lvlText w:val=""/>
+      <w:lvlJc w:val="left"/>
+      <w:pPr>
+        <w:ind w:left="2565" w:hanging="360"/>
+      </w:pPr>
+      <w:rPr>
+        <w:rFonts w:ascii="Wingdings" w:hAnsi="Wingdings" w:hint="default"/>
+      </w:rPr>
+    </w:lvl>
+    <w:lvl w:ilvl="3" w:tplc="040E0001" w:tentative="1">
+      <w:start w:val="1"/>
+      <w:numFmt w:val="bullet"/>
+      <w:lvlText w:val=""/>
+      <w:lvlJc w:val="left"/>
+      <w:pPr>
+        <w:ind w:left="3285" w:hanging="360"/>
+      </w:pPr>
+      <w:rPr>
+        <w:rFonts w:ascii="Symbol" w:hAnsi="Symbol" w:hint="default"/>
+      </w:rPr>
+    </w:lvl>
+    <w:lvl w:ilvl="4" w:tplc="040E0003" w:tentative="1">
+      <w:start w:val="1"/>
+      <w:numFmt w:val="bullet"/>
+      <w:lvlText w:val="o"/>
+      <w:lvlJc w:val="left"/>
+      <w:pPr>
+        <w:ind w:left="4005" w:hanging="360"/>
+      </w:pPr>
+      <w:rPr>
+        <w:rFonts w:ascii="Courier New" w:hAnsi="Courier New" w:cs="Courier New" w:hint="default"/>
+      </w:rPr>
+    </w:lvl>
+    <w:lvl w:ilvl="5" w:tplc="040E0005" w:tentative="1">
+      <w:start w:val="1"/>
+      <w:numFmt w:val="bullet"/>
+      <w:lvlText w:val=""/>
+      <w:lvlJc w:val="left"/>
+      <w:pPr>
+        <w:ind w:left="4725" w:hanging="360"/>
+      </w:pPr>
+      <w:rPr>
+        <w:rFonts w:ascii="Wingdings" w:hAnsi="Wingdings" w:hint="default"/>
+      </w:rPr>
+    </w:lvl>
+    <w:lvl w:ilvl="6" w:tplc="040E0001" w:tentative="1">
+      <w:start w:val="1"/>
+      <w:numFmt w:val="bullet"/>
+      <w:lvlText w:val=""/>
+      <w:lvlJc w:val="left"/>
+      <w:pPr>
+        <w:ind w:left="5445" w:hanging="360"/>
+      </w:pPr>
+      <w:rPr>
+        <w:rFonts w:ascii="Symbol" w:hAnsi="Symbol" w:hint="default"/>
+      </w:rPr>
+    </w:lvl>
+    <w:lvl w:ilvl="7" w:tplc="040E0003" w:tentative="1">
+      <w:start w:val="1"/>
+      <w:numFmt w:val="bullet"/>
+      <w:lvlText w:val="o"/>
+      <w:lvlJc w:val="left"/>
+      <w:pPr>
+        <w:ind w:left="6165" w:hanging="360"/>
+      </w:pPr>
+      <w:rPr>
+        <w:rFonts w:ascii="Courier New" w:hAnsi="Courier New" w:cs="Courier New" w:hint="default"/>
+      </w:rPr>
+    </w:lvl>
+    <w:lvl w:ilvl="8" w:tplc="040E0005" w:tentative="1">
+      <w:start w:val="1"/>
+      <w:numFmt w:val="bullet"/>
+      <w:lvlText w:val=""/>
+      <w:lvlJc w:val="left"/>
+      <w:pPr>
+        <w:ind w:left="6885" w:hanging="360"/>
+      </w:pPr>
+      <w:rPr>
+        <w:rFonts w:ascii="Wingdings" w:hAnsi="Wingdings" w:hint="default"/>
+      </w:rPr>
+    </w:lvl>
+  </w:abstractNum>
+  <w:abstractNum w:abstractNumId="17">
+    <w:nsid w:val="44995B71"/>
+    <w:multiLevelType w:val="hybridMultilevel"/>
+    <w:tmpl w:val="2E34FCC4"/>
+    <w:lvl w:ilvl="0" w:tplc="040E0001">
+      <w:start w:val="1"/>
+      <w:numFmt w:val="bullet"/>
+      <w:lvlText w:val=""/>
+      <w:lvlJc w:val="left"/>
+      <w:pPr>
+        <w:ind w:left="720" w:hanging="360"/>
+      </w:pPr>
+      <w:rPr>
+        <w:rFonts w:ascii="Symbol" w:hAnsi="Symbol" w:hint="default"/>
+      </w:rPr>
+    </w:lvl>
+    <w:lvl w:ilvl="1" w:tplc="040E0003" w:tentative="1">
+      <w:start w:val="1"/>
+      <w:numFmt w:val="bullet"/>
+      <w:lvlText w:val="o"/>
+      <w:lvlJc w:val="left"/>
+      <w:pPr>
+        <w:ind w:left="1440" w:hanging="360"/>
+      </w:pPr>
+      <w:rPr>
+        <w:rFonts w:ascii="Courier New" w:hAnsi="Courier New" w:cs="Courier New" w:hint="default"/>
+      </w:rPr>
+    </w:lvl>
+    <w:lvl w:ilvl="2" w:tplc="040E0005" w:tentative="1">
+      <w:start w:val="1"/>
+      <w:numFmt w:val="bullet"/>
+      <w:lvlText w:val=""/>
+      <w:lvlJc w:val="left"/>
+      <w:pPr>
+        <w:ind w:left="2160" w:hanging="360"/>
+      </w:pPr>
+      <w:rPr>
+        <w:rFonts w:ascii="Wingdings" w:hAnsi="Wingdings" w:hint="default"/>
+      </w:rPr>
+    </w:lvl>
+    <w:lvl w:ilvl="3" w:tplc="040E0001" w:tentative="1">
+      <w:start w:val="1"/>
+      <w:numFmt w:val="bullet"/>
+      <w:lvlText w:val=""/>
+      <w:lvlJc w:val="left"/>
+      <w:pPr>
+        <w:ind w:left="2880" w:hanging="360"/>
+      </w:pPr>
+      <w:rPr>
+        <w:rFonts w:ascii="Symbol" w:hAnsi="Symbol" w:hint="default"/>
+      </w:rPr>
+    </w:lvl>
+    <w:lvl w:ilvl="4" w:tplc="040E0003" w:tentative="1">
+      <w:start w:val="1"/>
+      <w:numFmt w:val="bullet"/>
+      <w:lvlText w:val="o"/>
+      <w:lvlJc w:val="left"/>
+      <w:pPr>
+        <w:ind w:left="3600" w:hanging="360"/>
+      </w:pPr>
+      <w:rPr>
+        <w:rFonts w:ascii="Courier New" w:hAnsi="Courier New" w:cs="Courier New" w:hint="default"/>
+      </w:rPr>
+    </w:lvl>
+    <w:lvl w:ilvl="5" w:tplc="040E0005" w:tentative="1">
+      <w:start w:val="1"/>
+      <w:numFmt w:val="bullet"/>
+      <w:lvlText w:val=""/>
+      <w:lvlJc w:val="left"/>
+      <w:pPr>
+        <w:ind w:left="4320" w:hanging="360"/>
+      </w:pPr>
+      <w:rPr>
+        <w:rFonts w:ascii="Wingdings" w:hAnsi="Wingdings" w:hint="default"/>
+      </w:rPr>
+    </w:lvl>
+    <w:lvl w:ilvl="6" w:tplc="040E0001" w:tentative="1">
+      <w:start w:val="1"/>
+      <w:numFmt w:val="bullet"/>
+      <w:lvlText w:val=""/>
+      <w:lvlJc w:val="left"/>
+      <w:pPr>
+        <w:ind w:left="5040" w:hanging="360"/>
+      </w:pPr>
+      <w:rPr>
+        <w:rFonts w:ascii="Symbol" w:hAnsi="Symbol" w:hint="default"/>
+      </w:rPr>
+    </w:lvl>
+    <w:lvl w:ilvl="7" w:tplc="040E0003" w:tentative="1">
+      <w:start w:val="1"/>
+      <w:numFmt w:val="bullet"/>
+      <w:lvlText w:val="o"/>
+      <w:lvlJc w:val="left"/>
+      <w:pPr>
+        <w:ind w:left="5760" w:hanging="360"/>
+      </w:pPr>
+      <w:rPr>
+        <w:rFonts w:ascii="Courier New" w:hAnsi="Courier New" w:cs="Courier New" w:hint="default"/>
+      </w:rPr>
+    </w:lvl>
+    <w:lvl w:ilvl="8" w:tplc="040E0005" w:tentative="1">
+      <w:start w:val="1"/>
+      <w:numFmt w:val="bullet"/>
+      <w:lvlText w:val=""/>
+      <w:lvlJc w:val="left"/>
+      <w:pPr>
+        <w:ind w:left="6480" w:hanging="360"/>
+      </w:pPr>
+      <w:rPr>
+        <w:rFonts w:ascii="Wingdings" w:hAnsi="Wingdings" w:hint="default"/>
+      </w:rPr>
+    </w:lvl>
+  </w:abstractNum>
+  <w:abstractNum w:abstractNumId="18">
+    <w:nsid w:val="44FA6D4D"/>
+    <w:multiLevelType w:val="hybridMultilevel"/>
+    <w:tmpl w:val="D51E825A"/>
+    <w:lvl w:ilvl="0" w:tplc="040E0001">
+      <w:start w:val="1"/>
+      <w:numFmt w:val="bullet"/>
+      <w:lvlText w:val=""/>
+      <w:lvlJc w:val="left"/>
+      <w:pPr>
+        <w:ind w:left="360" w:hanging="360"/>
+      </w:pPr>
+      <w:rPr>
+        <w:rFonts w:ascii="Symbol" w:hAnsi="Symbol" w:hint="default"/>
+      </w:rPr>
+    </w:lvl>
+    <w:lvl w:ilvl="1" w:tplc="040E0003" w:tentative="1">
+      <w:start w:val="1"/>
+      <w:numFmt w:val="bullet"/>
+      <w:lvlText w:val="o"/>
+      <w:lvlJc w:val="left"/>
+      <w:pPr>
+        <w:ind w:left="1080" w:hanging="360"/>
+      </w:pPr>
+      <w:rPr>
+        <w:rFonts w:ascii="Courier New" w:hAnsi="Courier New" w:cs="Courier New" w:hint="default"/>
+      </w:rPr>
+    </w:lvl>
+    <w:lvl w:ilvl="2" w:tplc="040E0005" w:tentative="1">
+      <w:start w:val="1"/>
+      <w:numFmt w:val="bullet"/>
+      <w:lvlText w:val=""/>
+      <w:lvlJc w:val="left"/>
+      <w:pPr>
+        <w:ind w:left="1800" w:hanging="360"/>
+      </w:pPr>
+      <w:rPr>
+        <w:rFonts w:ascii="Wingdings" w:hAnsi="Wingdings" w:hint="default"/>
+      </w:rPr>
+    </w:lvl>
+    <w:lvl w:ilvl="3" w:tplc="040E0001" w:tentative="1">
+      <w:start w:val="1"/>
+      <w:numFmt w:val="bullet"/>
+      <w:lvlText w:val=""/>
+      <w:lvlJc w:val="left"/>
+      <w:pPr>
+        <w:ind w:left="2520" w:hanging="360"/>
+      </w:pPr>
+      <w:rPr>
+        <w:rFonts w:ascii="Symbol" w:hAnsi="Symbol" w:hint="default"/>
+      </w:rPr>
+    </w:lvl>
+    <w:lvl w:ilvl="4" w:tplc="040E0003" w:tentative="1">
+      <w:start w:val="1"/>
+      <w:numFmt w:val="bullet"/>
+      <w:lvlText w:val="o"/>
+      <w:lvlJc w:val="left"/>
+      <w:pPr>
+        <w:ind w:left="3240" w:hanging="360"/>
+      </w:pPr>
+      <w:rPr>
+        <w:rFonts w:ascii="Courier New" w:hAnsi="Courier New" w:cs="Courier New" w:hint="default"/>
+      </w:rPr>
+    </w:lvl>
+    <w:lvl w:ilvl="5" w:tplc="040E0005" w:tentative="1">
+      <w:start w:val="1"/>
+      <w:numFmt w:val="bullet"/>
+      <w:lvlText w:val=""/>
+      <w:lvlJc w:val="left"/>
+      <w:pPr>
+        <w:ind w:left="3960" w:hanging="360"/>
+      </w:pPr>
+      <w:rPr>
+        <w:rFonts w:ascii="Wingdings" w:hAnsi="Wingdings" w:hint="default"/>
+      </w:rPr>
+    </w:lvl>
+    <w:lvl w:ilvl="6" w:tplc="040E0001" w:tentative="1">
+      <w:start w:val="1"/>
+      <w:numFmt w:val="bullet"/>
+      <w:lvlText w:val=""/>
+      <w:lvlJc w:val="left"/>
+      <w:pPr>
+        <w:ind w:left="4680" w:hanging="360"/>
+      </w:pPr>
+      <w:rPr>
+        <w:rFonts w:ascii="Symbol" w:hAnsi="Symbol" w:hint="default"/>
+      </w:rPr>
+    </w:lvl>
+    <w:lvl w:ilvl="7" w:tplc="040E0003" w:tentative="1">
+      <w:start w:val="1"/>
+      <w:numFmt w:val="bullet"/>
+      <w:lvlText w:val="o"/>
+      <w:lvlJc w:val="left"/>
+      <w:pPr>
+        <w:ind w:left="5400" w:hanging="360"/>
+      </w:pPr>
+      <w:rPr>
+        <w:rFonts w:ascii="Courier New" w:hAnsi="Courier New" w:cs="Courier New" w:hint="default"/>
+      </w:rPr>
+    </w:lvl>
+    <w:lvl w:ilvl="8" w:tplc="040E0005" w:tentative="1">
+      <w:start w:val="1"/>
+      <w:numFmt w:val="bullet"/>
+      <w:lvlText w:val=""/>
+      <w:lvlJc w:val="left"/>
+      <w:pPr>
+        <w:ind w:left="6120" w:hanging="360"/>
+      </w:pPr>
+      <w:rPr>
+        <w:rFonts w:ascii="Wingdings" w:hAnsi="Wingdings" w:hint="default"/>
+      </w:rPr>
+    </w:lvl>
+  </w:abstractNum>
+  <w:abstractNum w:abstractNumId="19">
     <w:nsid w:val="46434BC7"/>
     <w:multiLevelType w:val="hybridMultilevel"/>
     <w:tmpl w:val="94EEF746"/>
@@ -45298,7 +47895,7 @@
       </w:pPr>
     </w:lvl>
   </w:abstractNum>
-  <w:abstractNum w:abstractNumId="16">
+  <w:abstractNum w:abstractNumId="20">
     <w:nsid w:val="48117003"/>
     <w:multiLevelType w:val="hybridMultilevel"/>
     <w:tmpl w:val="E12CD328"/>
@@ -45411,7 +48008,7 @@
       </w:rPr>
     </w:lvl>
   </w:abstractNum>
-  <w:abstractNum w:abstractNumId="17">
+  <w:abstractNum w:abstractNumId="21">
     <w:nsid w:val="51475082"/>
     <w:multiLevelType w:val="hybridMultilevel"/>
     <w:tmpl w:val="90C43C7A"/>
@@ -45497,7 +48094,7 @@
       </w:pPr>
     </w:lvl>
   </w:abstractNum>
-  <w:abstractNum w:abstractNumId="18">
+  <w:abstractNum w:abstractNumId="22">
     <w:nsid w:val="54F51342"/>
     <w:multiLevelType w:val="hybridMultilevel"/>
     <w:tmpl w:val="E0164356"/>
@@ -45583,7 +48180,7 @@
       </w:pPr>
     </w:lvl>
   </w:abstractNum>
-  <w:abstractNum w:abstractNumId="19">
+  <w:abstractNum w:abstractNumId="23">
     <w:nsid w:val="573F54BD"/>
     <w:multiLevelType w:val="hybridMultilevel"/>
     <w:tmpl w:val="2C1465C8"/>
@@ -45696,17 +48293,17 @@
       </w:rPr>
     </w:lvl>
   </w:abstractNum>
-  <w:abstractNum w:abstractNumId="20">
-    <w:nsid w:val="667B4767"/>
+  <w:abstractNum w:abstractNumId="24">
+    <w:nsid w:val="6480568A"/>
     <w:multiLevelType w:val="hybridMultilevel"/>
-    <w:tmpl w:val="166EB990"/>
+    <w:tmpl w:val="6032F258"/>
     <w:lvl w:ilvl="0" w:tplc="040E0001">
       <w:start w:val="1"/>
       <w:numFmt w:val="bullet"/>
       <w:lvlText w:val=""/>
       <w:lvlJc w:val="left"/>
       <w:pPr>
-        <w:ind w:left="1428" w:hanging="360"/>
+        <w:ind w:left="360" w:hanging="360"/>
       </w:pPr>
       <w:rPr>
         <w:rFonts w:ascii="Symbol" w:hAnsi="Symbol" w:hint="default"/>
@@ -45718,7 +48315,7 @@
       <w:lvlText w:val="o"/>
       <w:lvlJc w:val="left"/>
       <w:pPr>
-        <w:ind w:left="2148" w:hanging="360"/>
+        <w:ind w:left="1080" w:hanging="360"/>
       </w:pPr>
       <w:rPr>
         <w:rFonts w:ascii="Courier New" w:hAnsi="Courier New" w:cs="Courier New" w:hint="default"/>
@@ -45730,7 +48327,7 @@
       <w:lvlText w:val=""/>
       <w:lvlJc w:val="left"/>
       <w:pPr>
-        <w:ind w:left="2868" w:hanging="360"/>
+        <w:ind w:left="1800" w:hanging="360"/>
       </w:pPr>
       <w:rPr>
         <w:rFonts w:ascii="Wingdings" w:hAnsi="Wingdings" w:hint="default"/>
@@ -45742,7 +48339,7 @@
       <w:lvlText w:val=""/>
       <w:lvlJc w:val="left"/>
       <w:pPr>
-        <w:ind w:left="3588" w:hanging="360"/>
+        <w:ind w:left="2520" w:hanging="360"/>
       </w:pPr>
       <w:rPr>
         <w:rFonts w:ascii="Symbol" w:hAnsi="Symbol" w:hint="default"/>
@@ -45754,7 +48351,7 @@
       <w:lvlText w:val="o"/>
       <w:lvlJc w:val="left"/>
       <w:pPr>
-        <w:ind w:left="4308" w:hanging="360"/>
+        <w:ind w:left="3240" w:hanging="360"/>
       </w:pPr>
       <w:rPr>
         <w:rFonts w:ascii="Courier New" w:hAnsi="Courier New" w:cs="Courier New" w:hint="default"/>
@@ -45766,7 +48363,7 @@
       <w:lvlText w:val=""/>
       <w:lvlJc w:val="left"/>
       <w:pPr>
-        <w:ind w:left="5028" w:hanging="360"/>
+        <w:ind w:left="3960" w:hanging="360"/>
       </w:pPr>
       <w:rPr>
         <w:rFonts w:ascii="Wingdings" w:hAnsi="Wingdings" w:hint="default"/>
@@ -45778,7 +48375,7 @@
       <w:lvlText w:val=""/>
       <w:lvlJc w:val="left"/>
       <w:pPr>
-        <w:ind w:left="5748" w:hanging="360"/>
+        <w:ind w:left="4680" w:hanging="360"/>
       </w:pPr>
       <w:rPr>
         <w:rFonts w:ascii="Symbol" w:hAnsi="Symbol" w:hint="default"/>
@@ -45790,7 +48387,7 @@
       <w:lvlText w:val="o"/>
       <w:lvlJc w:val="left"/>
       <w:pPr>
-        <w:ind w:left="6468" w:hanging="360"/>
+        <w:ind w:left="5400" w:hanging="360"/>
       </w:pPr>
       <w:rPr>
         <w:rFonts w:ascii="Courier New" w:hAnsi="Courier New" w:cs="Courier New" w:hint="default"/>
@@ -45802,14 +48399,240 @@
       <w:lvlText w:val=""/>
       <w:lvlJc w:val="left"/>
       <w:pPr>
-        <w:ind w:left="7188" w:hanging="360"/>
+        <w:ind w:left="6120" w:hanging="360"/>
       </w:pPr>
       <w:rPr>
         <w:rFonts w:ascii="Wingdings" w:hAnsi="Wingdings" w:hint="default"/>
       </w:rPr>
     </w:lvl>
   </w:abstractNum>
-  <w:abstractNum w:abstractNumId="21">
+  <w:abstractNum w:abstractNumId="25">
+    <w:nsid w:val="667B4767"/>
+    <w:multiLevelType w:val="hybridMultilevel"/>
+    <w:tmpl w:val="166EB990"/>
+    <w:lvl w:ilvl="0" w:tplc="040E0001">
+      <w:start w:val="1"/>
+      <w:numFmt w:val="bullet"/>
+      <w:lvlText w:val=""/>
+      <w:lvlJc w:val="left"/>
+      <w:pPr>
+        <w:ind w:left="1428" w:hanging="360"/>
+      </w:pPr>
+      <w:rPr>
+        <w:rFonts w:ascii="Symbol" w:hAnsi="Symbol" w:hint="default"/>
+      </w:rPr>
+    </w:lvl>
+    <w:lvl w:ilvl="1" w:tplc="040E0003" w:tentative="1">
+      <w:start w:val="1"/>
+      <w:numFmt w:val="bullet"/>
+      <w:lvlText w:val="o"/>
+      <w:lvlJc w:val="left"/>
+      <w:pPr>
+        <w:ind w:left="2148" w:hanging="360"/>
+      </w:pPr>
+      <w:rPr>
+        <w:rFonts w:ascii="Courier New" w:hAnsi="Courier New" w:cs="Courier New" w:hint="default"/>
+      </w:rPr>
+    </w:lvl>
+    <w:lvl w:ilvl="2" w:tplc="040E0005" w:tentative="1">
+      <w:start w:val="1"/>
+      <w:numFmt w:val="bullet"/>
+      <w:lvlText w:val=""/>
+      <w:lvlJc w:val="left"/>
+      <w:pPr>
+        <w:ind w:left="2868" w:hanging="360"/>
+      </w:pPr>
+      <w:rPr>
+        <w:rFonts w:ascii="Wingdings" w:hAnsi="Wingdings" w:hint="default"/>
+      </w:rPr>
+    </w:lvl>
+    <w:lvl w:ilvl="3" w:tplc="040E0001" w:tentative="1">
+      <w:start w:val="1"/>
+      <w:numFmt w:val="bullet"/>
+      <w:lvlText w:val=""/>
+      <w:lvlJc w:val="left"/>
+      <w:pPr>
+        <w:ind w:left="3588" w:hanging="360"/>
+      </w:pPr>
+      <w:rPr>
+        <w:rFonts w:ascii="Symbol" w:hAnsi="Symbol" w:hint="default"/>
+      </w:rPr>
+    </w:lvl>
+    <w:lvl w:ilvl="4" w:tplc="040E0003" w:tentative="1">
+      <w:start w:val="1"/>
+      <w:numFmt w:val="bullet"/>
+      <w:lvlText w:val="o"/>
+      <w:lvlJc w:val="left"/>
+      <w:pPr>
+        <w:ind w:left="4308" w:hanging="360"/>
+      </w:pPr>
+      <w:rPr>
+        <w:rFonts w:ascii="Courier New" w:hAnsi="Courier New" w:cs="Courier New" w:hint="default"/>
+      </w:rPr>
+    </w:lvl>
+    <w:lvl w:ilvl="5" w:tplc="040E0005" w:tentative="1">
+      <w:start w:val="1"/>
+      <w:numFmt w:val="bullet"/>
+      <w:lvlText w:val=""/>
+      <w:lvlJc w:val="left"/>
+      <w:pPr>
+        <w:ind w:left="5028" w:hanging="360"/>
+      </w:pPr>
+      <w:rPr>
+        <w:rFonts w:ascii="Wingdings" w:hAnsi="Wingdings" w:hint="default"/>
+      </w:rPr>
+    </w:lvl>
+    <w:lvl w:ilvl="6" w:tplc="040E0001" w:tentative="1">
+      <w:start w:val="1"/>
+      <w:numFmt w:val="bullet"/>
+      <w:lvlText w:val=""/>
+      <w:lvlJc w:val="left"/>
+      <w:pPr>
+        <w:ind w:left="5748" w:hanging="360"/>
+      </w:pPr>
+      <w:rPr>
+        <w:rFonts w:ascii="Symbol" w:hAnsi="Symbol" w:hint="default"/>
+      </w:rPr>
+    </w:lvl>
+    <w:lvl w:ilvl="7" w:tplc="040E0003" w:tentative="1">
+      <w:start w:val="1"/>
+      <w:numFmt w:val="bullet"/>
+      <w:lvlText w:val="o"/>
+      <w:lvlJc w:val="left"/>
+      <w:pPr>
+        <w:ind w:left="6468" w:hanging="360"/>
+      </w:pPr>
+      <w:rPr>
+        <w:rFonts w:ascii="Courier New" w:hAnsi="Courier New" w:cs="Courier New" w:hint="default"/>
+      </w:rPr>
+    </w:lvl>
+    <w:lvl w:ilvl="8" w:tplc="040E0005" w:tentative="1">
+      <w:start w:val="1"/>
+      <w:numFmt w:val="bullet"/>
+      <w:lvlText w:val=""/>
+      <w:lvlJc w:val="left"/>
+      <w:pPr>
+        <w:ind w:left="7188" w:hanging="360"/>
+      </w:pPr>
+      <w:rPr>
+        <w:rFonts w:ascii="Wingdings" w:hAnsi="Wingdings" w:hint="default"/>
+      </w:rPr>
+    </w:lvl>
+  </w:abstractNum>
+  <w:abstractNum w:abstractNumId="26">
+    <w:nsid w:val="696E6991"/>
+    <w:multiLevelType w:val="hybridMultilevel"/>
+    <w:tmpl w:val="69B80FB4"/>
+    <w:lvl w:ilvl="0" w:tplc="040E0001">
+      <w:start w:val="1"/>
+      <w:numFmt w:val="bullet"/>
+      <w:lvlText w:val=""/>
+      <w:lvlJc w:val="left"/>
+      <w:pPr>
+        <w:ind w:left="360" w:hanging="360"/>
+      </w:pPr>
+      <w:rPr>
+        <w:rFonts w:ascii="Symbol" w:hAnsi="Symbol" w:hint="default"/>
+      </w:rPr>
+    </w:lvl>
+    <w:lvl w:ilvl="1" w:tplc="040E0003" w:tentative="1">
+      <w:start w:val="1"/>
+      <w:numFmt w:val="bullet"/>
+      <w:lvlText w:val="o"/>
+      <w:lvlJc w:val="left"/>
+      <w:pPr>
+        <w:ind w:left="1080" w:hanging="360"/>
+      </w:pPr>
+      <w:rPr>
+        <w:rFonts w:ascii="Courier New" w:hAnsi="Courier New" w:cs="Courier New" w:hint="default"/>
+      </w:rPr>
+    </w:lvl>
+    <w:lvl w:ilvl="2" w:tplc="040E0005" w:tentative="1">
+      <w:start w:val="1"/>
+      <w:numFmt w:val="bullet"/>
+      <w:lvlText w:val=""/>
+      <w:lvlJc w:val="left"/>
+      <w:pPr>
+        <w:ind w:left="1800" w:hanging="360"/>
+      </w:pPr>
+      <w:rPr>
+        <w:rFonts w:ascii="Wingdings" w:hAnsi="Wingdings" w:hint="default"/>
+      </w:rPr>
+    </w:lvl>
+    <w:lvl w:ilvl="3" w:tplc="040E0001" w:tentative="1">
+      <w:start w:val="1"/>
+      <w:numFmt w:val="bullet"/>
+      <w:lvlText w:val=""/>
+      <w:lvlJc w:val="left"/>
+      <w:pPr>
+        <w:ind w:left="2520" w:hanging="360"/>
+      </w:pPr>
+      <w:rPr>
+        <w:rFonts w:ascii="Symbol" w:hAnsi="Symbol" w:hint="default"/>
+      </w:rPr>
+    </w:lvl>
+    <w:lvl w:ilvl="4" w:tplc="040E0003" w:tentative="1">
+      <w:start w:val="1"/>
+      <w:numFmt w:val="bullet"/>
+      <w:lvlText w:val="o"/>
+      <w:lvlJc w:val="left"/>
+      <w:pPr>
+        <w:ind w:left="3240" w:hanging="360"/>
+      </w:pPr>
+      <w:rPr>
+        <w:rFonts w:ascii="Courier New" w:hAnsi="Courier New" w:cs="Courier New" w:hint="default"/>
+      </w:rPr>
+    </w:lvl>
+    <w:lvl w:ilvl="5" w:tplc="040E0005" w:tentative="1">
+      <w:start w:val="1"/>
+      <w:numFmt w:val="bullet"/>
+      <w:lvlText w:val=""/>
+      <w:lvlJc w:val="left"/>
+      <w:pPr>
+        <w:ind w:left="3960" w:hanging="360"/>
+      </w:pPr>
+      <w:rPr>
+        <w:rFonts w:ascii="Wingdings" w:hAnsi="Wingdings" w:hint="default"/>
+      </w:rPr>
+    </w:lvl>
+    <w:lvl w:ilvl="6" w:tplc="040E0001" w:tentative="1">
+      <w:start w:val="1"/>
+      <w:numFmt w:val="bullet"/>
+      <w:lvlText w:val=""/>
+      <w:lvlJc w:val="left"/>
+      <w:pPr>
+        <w:ind w:left="4680" w:hanging="360"/>
+      </w:pPr>
+      <w:rPr>
+        <w:rFonts w:ascii="Symbol" w:hAnsi="Symbol" w:hint="default"/>
+      </w:rPr>
+    </w:lvl>
+    <w:lvl w:ilvl="7" w:tplc="040E0003" w:tentative="1">
+      <w:start w:val="1"/>
+      <w:numFmt w:val="bullet"/>
+      <w:lvlText w:val="o"/>
+      <w:lvlJc w:val="left"/>
+      <w:pPr>
+        <w:ind w:left="5400" w:hanging="360"/>
+      </w:pPr>
+      <w:rPr>
+        <w:rFonts w:ascii="Courier New" w:hAnsi="Courier New" w:cs="Courier New" w:hint="default"/>
+      </w:rPr>
+    </w:lvl>
+    <w:lvl w:ilvl="8" w:tplc="040E0005" w:tentative="1">
+      <w:start w:val="1"/>
+      <w:numFmt w:val="bullet"/>
+      <w:lvlText w:val=""/>
+      <w:lvlJc w:val="left"/>
+      <w:pPr>
+        <w:ind w:left="6120" w:hanging="360"/>
+      </w:pPr>
+      <w:rPr>
+        <w:rFonts w:ascii="Wingdings" w:hAnsi="Wingdings" w:hint="default"/>
+      </w:rPr>
+    </w:lvl>
+  </w:abstractNum>
+  <w:abstractNum w:abstractNumId="27">
     <w:nsid w:val="6A5344A0"/>
     <w:multiLevelType w:val="hybridMultilevel"/>
     <w:tmpl w:val="02A270E4"/>
@@ -45922,7 +48745,7 @@
       </w:rPr>
     </w:lvl>
   </w:abstractNum>
-  <w:abstractNum w:abstractNumId="22">
+  <w:abstractNum w:abstractNumId="28">
     <w:nsid w:val="6C3F7B16"/>
     <w:multiLevelType w:val="hybridMultilevel"/>
     <w:tmpl w:val="3EE0801E"/>
@@ -46035,7 +48858,120 @@
       </w:rPr>
     </w:lvl>
   </w:abstractNum>
-  <w:abstractNum w:abstractNumId="23">
+  <w:abstractNum w:abstractNumId="29">
+    <w:nsid w:val="6E4E0126"/>
+    <w:multiLevelType w:val="hybridMultilevel"/>
+    <w:tmpl w:val="95821284"/>
+    <w:lvl w:ilvl="0" w:tplc="040E0001">
+      <w:start w:val="1"/>
+      <w:numFmt w:val="bullet"/>
+      <w:lvlText w:val=""/>
+      <w:lvlJc w:val="left"/>
+      <w:pPr>
+        <w:ind w:left="360" w:hanging="360"/>
+      </w:pPr>
+      <w:rPr>
+        <w:rFonts w:ascii="Symbol" w:hAnsi="Symbol" w:hint="default"/>
+      </w:rPr>
+    </w:lvl>
+    <w:lvl w:ilvl="1" w:tplc="040E0003" w:tentative="1">
+      <w:start w:val="1"/>
+      <w:numFmt w:val="bullet"/>
+      <w:lvlText w:val="o"/>
+      <w:lvlJc w:val="left"/>
+      <w:pPr>
+        <w:ind w:left="1080" w:hanging="360"/>
+      </w:pPr>
+      <w:rPr>
+        <w:rFonts w:ascii="Courier New" w:hAnsi="Courier New" w:cs="Courier New" w:hint="default"/>
+      </w:rPr>
+    </w:lvl>
+    <w:lvl w:ilvl="2" w:tplc="040E0005" w:tentative="1">
+      <w:start w:val="1"/>
+      <w:numFmt w:val="bullet"/>
+      <w:lvlText w:val=""/>
+      <w:lvlJc w:val="left"/>
+      <w:pPr>
+        <w:ind w:left="1800" w:hanging="360"/>
+      </w:pPr>
+      <w:rPr>
+        <w:rFonts w:ascii="Wingdings" w:hAnsi="Wingdings" w:hint="default"/>
+      </w:rPr>
+    </w:lvl>
+    <w:lvl w:ilvl="3" w:tplc="040E0001" w:tentative="1">
+      <w:start w:val="1"/>
+      <w:numFmt w:val="bullet"/>
+      <w:lvlText w:val=""/>
+      <w:lvlJc w:val="left"/>
+      <w:pPr>
+        <w:ind w:left="2520" w:hanging="360"/>
+      </w:pPr>
+      <w:rPr>
+        <w:rFonts w:ascii="Symbol" w:hAnsi="Symbol" w:hint="default"/>
+      </w:rPr>
+    </w:lvl>
+    <w:lvl w:ilvl="4" w:tplc="040E0003" w:tentative="1">
+      <w:start w:val="1"/>
+      <w:numFmt w:val="bullet"/>
+      <w:lvlText w:val="o"/>
+      <w:lvlJc w:val="left"/>
+      <w:pPr>
+        <w:ind w:left="3240" w:hanging="360"/>
+      </w:pPr>
+      <w:rPr>
+        <w:rFonts w:ascii="Courier New" w:hAnsi="Courier New" w:cs="Courier New" w:hint="default"/>
+      </w:rPr>
+    </w:lvl>
+    <w:lvl w:ilvl="5" w:tplc="040E0005" w:tentative="1">
+      <w:start w:val="1"/>
+      <w:numFmt w:val="bullet"/>
+      <w:lvlText w:val=""/>
+      <w:lvlJc w:val="left"/>
+      <w:pPr>
+        <w:ind w:left="3960" w:hanging="360"/>
+      </w:pPr>
+      <w:rPr>
+        <w:rFonts w:ascii="Wingdings" w:hAnsi="Wingdings" w:hint="default"/>
+      </w:rPr>
+    </w:lvl>
+    <w:lvl w:ilvl="6" w:tplc="040E0001" w:tentative="1">
+      <w:start w:val="1"/>
+      <w:numFmt w:val="bullet"/>
+      <w:lvlText w:val=""/>
+      <w:lvlJc w:val="left"/>
+      <w:pPr>
+        <w:ind w:left="4680" w:hanging="360"/>
+      </w:pPr>
+      <w:rPr>
+        <w:rFonts w:ascii="Symbol" w:hAnsi="Symbol" w:hint="default"/>
+      </w:rPr>
+    </w:lvl>
+    <w:lvl w:ilvl="7" w:tplc="040E0003" w:tentative="1">
+      <w:start w:val="1"/>
+      <w:numFmt w:val="bullet"/>
+      <w:lvlText w:val="o"/>
+      <w:lvlJc w:val="left"/>
+      <w:pPr>
+        <w:ind w:left="5400" w:hanging="360"/>
+      </w:pPr>
+      <w:rPr>
+        <w:rFonts w:ascii="Courier New" w:hAnsi="Courier New" w:cs="Courier New" w:hint="default"/>
+      </w:rPr>
+    </w:lvl>
+    <w:lvl w:ilvl="8" w:tplc="040E0005" w:tentative="1">
+      <w:start w:val="1"/>
+      <w:numFmt w:val="bullet"/>
+      <w:lvlText w:val=""/>
+      <w:lvlJc w:val="left"/>
+      <w:pPr>
+        <w:ind w:left="6120" w:hanging="360"/>
+      </w:pPr>
+      <w:rPr>
+        <w:rFonts w:ascii="Wingdings" w:hAnsi="Wingdings" w:hint="default"/>
+      </w:rPr>
+    </w:lvl>
+  </w:abstractNum>
+  <w:abstractNum w:abstractNumId="30">
     <w:nsid w:val="72FE3FBE"/>
     <w:multiLevelType w:val="hybridMultilevel"/>
     <w:tmpl w:val="FD80C272"/>
@@ -46125,70 +49061,70 @@
     </w:lvl>
   </w:abstractNum>
   <w:num w:numId="1">
-    <w:abstractNumId w:val="16"/>
+    <w:abstractNumId w:val="20"/>
   </w:num>
   <w:num w:numId="2">
     <w:abstractNumId w:val="2"/>
   </w:num>
   <w:num w:numId="3">
-    <w:abstractNumId w:val="9"/>
+    <w:abstractNumId w:val="10"/>
   </w:num>
   <w:num w:numId="4">
-    <w:abstractNumId w:val="13"/>
+    <w:abstractNumId w:val="16"/>
   </w:num>
   <w:num w:numId="5">
     <w:abstractNumId w:val="6"/>
   </w:num>
   <w:num w:numId="6">
-    <w:abstractNumId w:val="14"/>
+    <w:abstractNumId w:val="17"/>
   </w:num>
   <w:num w:numId="7">
     <w:abstractNumId w:val="4"/>
   </w:num>
   <w:num w:numId="8">
-    <w:abstractNumId w:val="20"/>
+    <w:abstractNumId w:val="25"/>
   </w:num>
   <w:num w:numId="9">
     <w:abstractNumId w:val="0"/>
   </w:num>
   <w:num w:numId="10">
-    <w:abstractNumId w:val="7"/>
+    <w:abstractNumId w:val="8"/>
   </w:num>
   <w:num w:numId="11">
     <w:abstractNumId w:val="3"/>
   </w:num>
   <w:num w:numId="12">
-    <w:abstractNumId w:val="22"/>
+    <w:abstractNumId w:val="28"/>
   </w:num>
   <w:num w:numId="13">
-    <w:abstractNumId w:val="23"/>
+    <w:abstractNumId w:val="30"/>
   </w:num>
   <w:num w:numId="14">
     <w:abstractNumId w:val="5"/>
   </w:num>
   <w:num w:numId="15">
-    <w:abstractNumId w:val="18"/>
+    <w:abstractNumId w:val="22"/>
   </w:num>
   <w:num w:numId="16">
-    <w:abstractNumId w:val="11"/>
+    <w:abstractNumId w:val="13"/>
   </w:num>
   <w:num w:numId="17">
-    <w:abstractNumId w:val="10"/>
+    <w:abstractNumId w:val="12"/>
   </w:num>
   <w:num w:numId="18">
-    <w:abstractNumId w:val="19"/>
+    <w:abstractNumId w:val="23"/>
   </w:num>
   <w:num w:numId="19">
-    <w:abstractNumId w:val="8"/>
+    <w:abstractNumId w:val="9"/>
   </w:num>
   <w:num w:numId="20">
+    <w:abstractNumId w:val="27"/>
+  </w:num>
+  <w:num w:numId="21">
     <w:abstractNumId w:val="21"/>
   </w:num>
-  <w:num w:numId="21">
-    <w:abstractNumId w:val="17"/>
-  </w:num>
   <w:num w:numId="22">
-    <w:abstractNumId w:val="15"/>
+    <w:abstractNumId w:val="19"/>
   </w:num>
   <w:num w:numId="23">
     <w:abstractNumId w:val="1"/>
@@ -46259,7 +49195,28 @@
     </w:lvlOverride>
   </w:num>
   <w:num w:numId="27">
-    <w:abstractNumId w:val="12"/>
+    <w:abstractNumId w:val="14"/>
+  </w:num>
+  <w:num w:numId="28">
+    <w:abstractNumId w:val="26"/>
+  </w:num>
+  <w:num w:numId="29">
+    <w:abstractNumId w:val="7"/>
+  </w:num>
+  <w:num w:numId="30">
+    <w:abstractNumId w:val="11"/>
+  </w:num>
+  <w:num w:numId="31">
+    <w:abstractNumId w:val="29"/>
+  </w:num>
+  <w:num w:numId="32">
+    <w:abstractNumId w:val="24"/>
+  </w:num>
+  <w:num w:numId="33">
+    <w:abstractNumId w:val="18"/>
+  </w:num>
+  <w:num w:numId="34">
+    <w:abstractNumId w:val="15"/>
   </w:num>
 </w:numbering>
 </file>
@@ -47563,7 +50520,7 @@
 </file>
 
 <file path=customXml/itemProps1.xml><?xml version="1.0" encoding="utf-8"?>
-<ds:datastoreItem xmlns:ds="http://schemas.openxmlformats.org/officeDocument/2006/customXml" ds:itemID="{B571B961-44E6-441E-B331-B9FA0C18FE59}">
+<ds:datastoreItem xmlns:ds="http://schemas.openxmlformats.org/officeDocument/2006/customXml" ds:itemID="{361C00D3-6C5D-4C7A-B079-C5B3900D1CC8}">
   <ds:schemaRefs>
     <ds:schemaRef ds:uri="http://schemas.openxmlformats.org/officeDocument/2006/bibliography"/>
   </ds:schemaRefs>

</xml_diff>